<commit_message>
WOOO FINISHED i think
</commit_message>
<xml_diff>
--- a/VU23217 Need for Cyber/Assessment/VU23217_AT2_PE_TQM_Final.docx
+++ b/VU23217 Need for Cyber/Assessment/VU23217_AT2_PE_TQM_Final.docx
@@ -527,13 +527,37 @@
               <w:rPr>
                 <w:lang w:val="en-AU"/>
               </w:rPr>
-              <w:t xml:space="preserve">     </w:t>
-            </w:r>
-            <w:r>
-              <w:rPr>
-                <w:lang w:val="en-AU"/>
-              </w:rPr>
-              <w:t>/      /</w:t>
+              <w:t xml:space="preserve">  </w:t>
+            </w:r>
+            <w:r>
+              <w:rPr>
+                <w:lang w:val="en-AU"/>
+              </w:rPr>
+              <w:t>13</w:t>
+            </w:r>
+            <w:r>
+              <w:rPr>
+                <w:lang w:val="en-AU"/>
+              </w:rPr>
+              <w:t xml:space="preserve">   /   </w:t>
+            </w:r>
+            <w:r>
+              <w:rPr>
+                <w:lang w:val="en-AU"/>
+              </w:rPr>
+              <w:t>03</w:t>
+            </w:r>
+            <w:r>
+              <w:rPr>
+                <w:lang w:val="en-AU"/>
+              </w:rPr>
+              <w:t xml:space="preserve">   / </w:t>
+            </w:r>
+            <w:r>
+              <w:rPr>
+                <w:lang w:val="en-AU"/>
+              </w:rPr>
+              <w:t>23</w:t>
             </w:r>
           </w:p>
         </w:tc>
@@ -690,6 +714,7 @@
               <w:rPr>
                 <w:lang w:val="en-AU"/>
               </w:rPr>
+              <w:t>Dylan Wondal</w:t>
             </w:r>
           </w:p>
         </w:tc>
@@ -747,13 +772,37 @@
               <w:rPr>
                 <w:lang w:val="en-AU"/>
               </w:rPr>
-              <w:t xml:space="preserve">     </w:t>
-            </w:r>
-            <w:r>
-              <w:rPr>
-                <w:lang w:val="en-AU"/>
-              </w:rPr>
-              <w:t>/      /</w:t>
+              <w:t xml:space="preserve">  </w:t>
+            </w:r>
+            <w:r>
+              <w:rPr>
+                <w:lang w:val="en-AU"/>
+              </w:rPr>
+              <w:t>13</w:t>
+            </w:r>
+            <w:r>
+              <w:rPr>
+                <w:lang w:val="en-AU"/>
+              </w:rPr>
+              <w:t xml:space="preserve">   /  </w:t>
+            </w:r>
+            <w:r>
+              <w:rPr>
+                <w:lang w:val="en-AU"/>
+              </w:rPr>
+              <w:t>03</w:t>
+            </w:r>
+            <w:r>
+              <w:rPr>
+                <w:lang w:val="en-AU"/>
+              </w:rPr>
+              <w:t xml:space="preserve">    / </w:t>
+            </w:r>
+            <w:r>
+              <w:rPr>
+                <w:lang w:val="en-AU"/>
+              </w:rPr>
+              <w:t>23</w:t>
             </w:r>
           </w:p>
         </w:tc>
@@ -3512,8 +3561,8 @@
         <w:tblLook w:val="04a0"/>
       </w:tblPr>
       <w:tblGrid>
-        <w:gridCol w:w="1156"/>
-        <w:gridCol w:w="8989"/>
+        <w:gridCol w:w="1155"/>
+        <w:gridCol w:w="8990"/>
       </w:tblGrid>
       <w:tr>
         <w:trPr>
@@ -3521,7 +3570,7 @@
         </w:trPr>
         <w:tc>
           <w:tcPr>
-            <w:tcW w:w="1156" w:type="dxa"/>
+            <w:tcW w:w="1155" w:type="dxa"/>
             <w:tcBorders>
               <w:left w:val="single" w:sz="48" w:space="0" w:color="A2A2A2"/>
             </w:tcBorders>
@@ -3580,7 +3629,7 @@
         </w:tc>
         <w:tc>
           <w:tcPr>
-            <w:tcW w:w="8989" w:type="dxa"/>
+            <w:tcW w:w="8990" w:type="dxa"/>
             <w:tcBorders/>
             <w:shd w:color="auto" w:fill="F2F2F2" w:val="clear"/>
             <w:vAlign w:val="center"/>
@@ -3819,8 +3868,8 @@
         <w:tblLook w:val="04a0"/>
       </w:tblPr>
       <w:tblGrid>
-        <w:gridCol w:w="1156"/>
-        <w:gridCol w:w="8989"/>
+        <w:gridCol w:w="1155"/>
+        <w:gridCol w:w="8990"/>
       </w:tblGrid>
       <w:tr>
         <w:trPr>
@@ -3828,7 +3877,7 @@
         </w:trPr>
         <w:tc>
           <w:tcPr>
-            <w:tcW w:w="1156" w:type="dxa"/>
+            <w:tcW w:w="1155" w:type="dxa"/>
             <w:tcBorders>
               <w:left w:val="single" w:sz="48" w:space="0" w:color="A2A2A2"/>
             </w:tcBorders>
@@ -3887,7 +3936,7 @@
         </w:tc>
         <w:tc>
           <w:tcPr>
-            <w:tcW w:w="8989" w:type="dxa"/>
+            <w:tcW w:w="8990" w:type="dxa"/>
             <w:tcBorders/>
             <w:shd w:color="auto" w:fill="F2F2F2" w:val="clear"/>
             <w:vAlign w:val="center"/>
@@ -5080,11 +5129,7 @@
         </w:rPr>
       </w:pPr>
       <w:r>
-        <w:rPr>
-          <w:b/>
-          <w:bCs/>
-        </w:rPr>
-        <w:t>3. Supply chain attacks</w:t>
+        <w:rPr/>
       </w:r>
     </w:p>
     <w:p>
@@ -5104,6 +5149,50 @@
         </w:rPr>
       </w:pPr>
       <w:r>
+        <w:rPr/>
+      </w:r>
+    </w:p>
+    <w:p>
+      <w:pPr>
+        <w:pStyle w:val="ListParagraph"/>
+        <w:widowControl/>
+        <w:numPr>
+          <w:ilvl w:val="0"/>
+          <w:numId w:val="0"/>
+        </w:numPr>
+        <w:suppressAutoHyphens w:val="false"/>
+        <w:spacing w:before="120" w:after="120"/>
+        <w:ind w:left="567" w:hanging="0"/>
+        <w:contextualSpacing w:val="false"/>
+        <w:rPr>
+          <w:rFonts w:cs="Arial"/>
+        </w:rPr>
+      </w:pPr>
+      <w:r>
+        <w:rPr>
+          <w:b/>
+          <w:bCs/>
+        </w:rPr>
+        <w:t>3. Supply chain attacks</w:t>
+      </w:r>
+    </w:p>
+    <w:p>
+      <w:pPr>
+        <w:pStyle w:val="ListParagraph"/>
+        <w:widowControl/>
+        <w:numPr>
+          <w:ilvl w:val="0"/>
+          <w:numId w:val="0"/>
+        </w:numPr>
+        <w:suppressAutoHyphens w:val="false"/>
+        <w:spacing w:before="120" w:after="120"/>
+        <w:ind w:left="567" w:hanging="0"/>
+        <w:contextualSpacing w:val="false"/>
+        <w:rPr>
+          <w:rFonts w:cs="Arial"/>
+        </w:rPr>
+      </w:pPr>
+      <w:r>
         <w:rPr>
           <w:b/>
           <w:bCs/>
@@ -6933,6 +7022,42 @@
         <w:rPr>
           <w:rFonts w:cs="Arial"/>
         </w:rPr>
+      </w:r>
+    </w:p>
+    <w:p>
+      <w:pPr>
+        <w:pStyle w:val="ListParagraph"/>
+        <w:widowControl/>
+        <w:suppressAutoHyphens w:val="false"/>
+        <w:spacing w:before="120" w:after="120"/>
+        <w:ind w:left="567" w:hanging="567"/>
+        <w:contextualSpacing w:val="false"/>
+        <w:rPr>
+          <w:rFonts w:cs="Arial"/>
+        </w:rPr>
+      </w:pPr>
+      <w:r>
+        <w:rPr>
+          <w:rFonts w:cs="Arial"/>
+        </w:rPr>
+      </w:r>
+    </w:p>
+    <w:p>
+      <w:pPr>
+        <w:pStyle w:val="ListParagraph"/>
+        <w:widowControl/>
+        <w:suppressAutoHyphens w:val="false"/>
+        <w:spacing w:before="120" w:after="120"/>
+        <w:ind w:left="567" w:hanging="567"/>
+        <w:contextualSpacing w:val="false"/>
+        <w:rPr>
+          <w:rFonts w:cs="Arial"/>
+        </w:rPr>
+      </w:pPr>
+      <w:r>
+        <w:rPr>
+          <w:rFonts w:cs="Arial"/>
+        </w:rPr>
         <w:tab/>
       </w:r>
       <w:r>
@@ -7359,6 +7484,10 @@
       <w:pPr>
         <w:pStyle w:val="ListParagraph"/>
         <w:widowControl/>
+        <w:numPr>
+          <w:ilvl w:val="1"/>
+          <w:numId w:val="10"/>
+        </w:numPr>
         <w:suppressAutoHyphens w:val="false"/>
         <w:spacing w:before="120" w:after="120"/>
         <w:ind w:left="567" w:hanging="567"/>
@@ -7371,6 +7500,7 @@
         <w:rPr>
           <w:rFonts w:cs="Arial"/>
         </w:rPr>
+        <w:t>For each organisation, list and explain the cyber-attack methods that could be utilised to bring their infrastructure defences down.</w:t>
       </w:r>
     </w:p>
     <w:p>
@@ -7386,9 +7516,165 @@
         </w:rPr>
       </w:pPr>
       <w:r>
-        <w:rPr>
-          <w:rFonts w:cs="Arial"/>
-        </w:rPr>
+        <w:rPr/>
+        <w:tab/>
+      </w:r>
+      <w:r>
+        <w:rPr>
+          <w:b/>
+          <w:bCs/>
+        </w:rPr>
+        <w:t>Scenario 1:</w:t>
+      </w:r>
+    </w:p>
+    <w:p>
+      <w:pPr>
+        <w:pStyle w:val="ListParagraph"/>
+        <w:widowControl/>
+        <w:numPr>
+          <w:ilvl w:val="0"/>
+          <w:numId w:val="21"/>
+        </w:numPr>
+        <w:suppressAutoHyphens w:val="false"/>
+        <w:spacing w:before="120" w:after="120"/>
+        <w:contextualSpacing w:val="false"/>
+        <w:rPr>
+          <w:b/>
+          <w:bCs/>
+        </w:rPr>
+      </w:pPr>
+      <w:r>
+        <w:rPr>
+          <w:b/>
+          <w:bCs/>
+        </w:rPr>
+        <w:t>Phishing: Attackers can use phishing attacks to gain access to the systems and exfiltrate data and PII as well as install malware such as ransomware and essentially completely shut down the company.</w:t>
+      </w:r>
+    </w:p>
+    <w:p>
+      <w:pPr>
+        <w:pStyle w:val="ListParagraph"/>
+        <w:widowControl/>
+        <w:numPr>
+          <w:ilvl w:val="0"/>
+          <w:numId w:val="21"/>
+        </w:numPr>
+        <w:suppressAutoHyphens w:val="false"/>
+        <w:spacing w:before="120" w:after="120"/>
+        <w:contextualSpacing w:val="false"/>
+        <w:rPr>
+          <w:b/>
+          <w:bCs/>
+        </w:rPr>
+      </w:pPr>
+      <w:r>
+        <w:rPr>
+          <w:b/>
+          <w:bCs/>
+        </w:rPr>
+        <w:t>Password attacks: Since there is a lack of a password policy and there is also password sharing, attackers can attempt to brute-force passwords and gain access to systems and from there disrupt the company's operations or steal data.</w:t>
+      </w:r>
+    </w:p>
+    <w:p>
+      <w:pPr>
+        <w:pStyle w:val="ListParagraph"/>
+        <w:widowControl/>
+        <w:suppressAutoHyphens w:val="false"/>
+        <w:spacing w:before="120" w:after="120"/>
+        <w:contextualSpacing w:val="false"/>
+        <w:rPr>
+          <w:b/>
+          <w:bCs/>
+        </w:rPr>
+      </w:pPr>
+      <w:r>
+        <w:rPr>
+          <w:b/>
+          <w:bCs/>
+        </w:rPr>
+      </w:r>
+    </w:p>
+    <w:p>
+      <w:pPr>
+        <w:pStyle w:val="ListParagraph"/>
+        <w:widowControl/>
+        <w:suppressAutoHyphens w:val="false"/>
+        <w:spacing w:before="120" w:after="120"/>
+        <w:contextualSpacing w:val="false"/>
+        <w:rPr>
+          <w:b/>
+          <w:bCs/>
+        </w:rPr>
+      </w:pPr>
+      <w:r>
+        <w:rPr>
+          <w:b/>
+          <w:bCs/>
+        </w:rPr>
+      </w:r>
+    </w:p>
+    <w:p>
+      <w:pPr>
+        <w:pStyle w:val="ListParagraph"/>
+        <w:widowControl/>
+        <w:suppressAutoHyphens w:val="false"/>
+        <w:spacing w:before="120" w:after="120"/>
+        <w:ind w:left="720" w:hanging="0"/>
+        <w:contextualSpacing w:val="false"/>
+        <w:rPr/>
+      </w:pPr>
+      <w:r>
+        <w:rPr/>
+        <w:tab/>
+      </w:r>
+      <w:r>
+        <w:rPr>
+          <w:b/>
+          <w:bCs/>
+        </w:rPr>
+        <w:t>Scenario 2:</w:t>
+      </w:r>
+    </w:p>
+    <w:p>
+      <w:pPr>
+        <w:pStyle w:val="ListParagraph"/>
+        <w:widowControl/>
+        <w:numPr>
+          <w:ilvl w:val="0"/>
+          <w:numId w:val="27"/>
+        </w:numPr>
+        <w:suppressAutoHyphens w:val="false"/>
+        <w:spacing w:before="120" w:after="120"/>
+        <w:contextualSpacing w:val="false"/>
+        <w:rPr/>
+      </w:pPr>
+      <w:r>
+        <w:rPr>
+          <w:b/>
+          <w:bCs/>
+        </w:rPr>
+        <w:t>IOT-based attacks: The attackers can utilise the IOT devices within the kindergarten and exploit them to gain access to the network since they most likely are not secure and have no protection on them.</w:t>
+      </w:r>
+    </w:p>
+    <w:p>
+      <w:pPr>
+        <w:pStyle w:val="ListParagraph"/>
+        <w:widowControl/>
+        <w:numPr>
+          <w:ilvl w:val="0"/>
+          <w:numId w:val="27"/>
+        </w:numPr>
+        <w:suppressAutoHyphens w:val="false"/>
+        <w:spacing w:before="120" w:after="120"/>
+        <w:contextualSpacing w:val="false"/>
+        <w:rPr/>
+      </w:pPr>
+      <w:r>
+        <w:rPr>
+          <w:b/>
+          <w:bCs/>
+        </w:rPr>
+        <w:t xml:space="preserve">DOS attacks: An attacker can flood the kindergarten's network with so much traffic to the point where they can no longer use devices properly which would mean the staff cannot check baby monitors or do any of the online activities that need to be completed daily. </w:t>
       </w:r>
     </w:p>
     <w:p>
@@ -7461,6 +7747,264 @@
         <w:rPr>
           <w:rFonts w:cs="Arial"/>
         </w:rPr>
+      </w:r>
+    </w:p>
+    <w:p>
+      <w:pPr>
+        <w:pStyle w:val="ListParagraph"/>
+        <w:widowControl/>
+        <w:suppressAutoHyphens w:val="false"/>
+        <w:spacing w:before="120" w:after="120"/>
+        <w:ind w:left="567" w:hanging="567"/>
+        <w:contextualSpacing w:val="false"/>
+        <w:rPr>
+          <w:rFonts w:cs="Arial"/>
+        </w:rPr>
+      </w:pPr>
+      <w:r>
+        <w:rPr>
+          <w:rFonts w:cs="Arial"/>
+        </w:rPr>
+      </w:r>
+    </w:p>
+    <w:p>
+      <w:pPr>
+        <w:pStyle w:val="ListParagraph"/>
+        <w:widowControl/>
+        <w:suppressAutoHyphens w:val="false"/>
+        <w:spacing w:before="120" w:after="120"/>
+        <w:ind w:left="567" w:hanging="567"/>
+        <w:contextualSpacing w:val="false"/>
+        <w:rPr>
+          <w:rFonts w:cs="Arial"/>
+        </w:rPr>
+      </w:pPr>
+      <w:r>
+        <w:rPr>
+          <w:rFonts w:cs="Arial"/>
+        </w:rPr>
+      </w:r>
+    </w:p>
+    <w:p>
+      <w:pPr>
+        <w:pStyle w:val="ListParagraph"/>
+        <w:widowControl/>
+        <w:suppressAutoHyphens w:val="false"/>
+        <w:spacing w:before="120" w:after="120"/>
+        <w:ind w:left="567" w:hanging="567"/>
+        <w:contextualSpacing w:val="false"/>
+        <w:rPr>
+          <w:rFonts w:cs="Arial"/>
+        </w:rPr>
+      </w:pPr>
+      <w:r>
+        <w:rPr>
+          <w:rFonts w:cs="Arial"/>
+        </w:rPr>
+      </w:r>
+    </w:p>
+    <w:p>
+      <w:pPr>
+        <w:pStyle w:val="ListParagraph"/>
+        <w:widowControl/>
+        <w:suppressAutoHyphens w:val="false"/>
+        <w:spacing w:before="120" w:after="120"/>
+        <w:ind w:left="567" w:hanging="567"/>
+        <w:contextualSpacing w:val="false"/>
+        <w:rPr>
+          <w:rFonts w:cs="Arial"/>
+        </w:rPr>
+      </w:pPr>
+      <w:r>
+        <w:rPr>
+          <w:rFonts w:cs="Arial"/>
+        </w:rPr>
+      </w:r>
+    </w:p>
+    <w:p>
+      <w:pPr>
+        <w:pStyle w:val="ListParagraph"/>
+        <w:widowControl/>
+        <w:suppressAutoHyphens w:val="false"/>
+        <w:spacing w:before="120" w:after="120"/>
+        <w:ind w:left="567" w:hanging="567"/>
+        <w:contextualSpacing w:val="false"/>
+        <w:rPr>
+          <w:rFonts w:cs="Arial"/>
+        </w:rPr>
+      </w:pPr>
+      <w:r>
+        <w:rPr>
+          <w:rFonts w:cs="Arial"/>
+        </w:rPr>
+      </w:r>
+    </w:p>
+    <w:p>
+      <w:pPr>
+        <w:pStyle w:val="ListParagraph"/>
+        <w:widowControl/>
+        <w:suppressAutoHyphens w:val="false"/>
+        <w:spacing w:before="120" w:after="120"/>
+        <w:ind w:left="567" w:hanging="567"/>
+        <w:contextualSpacing w:val="false"/>
+        <w:rPr>
+          <w:rFonts w:cs="Arial"/>
+        </w:rPr>
+      </w:pPr>
+      <w:r>
+        <w:rPr>
+          <w:rFonts w:cs="Arial"/>
+        </w:rPr>
+      </w:r>
+    </w:p>
+    <w:p>
+      <w:pPr>
+        <w:pStyle w:val="ListParagraph"/>
+        <w:widowControl/>
+        <w:suppressAutoHyphens w:val="false"/>
+        <w:spacing w:before="120" w:after="120"/>
+        <w:ind w:left="567" w:hanging="567"/>
+        <w:contextualSpacing w:val="false"/>
+        <w:rPr>
+          <w:rFonts w:cs="Arial"/>
+        </w:rPr>
+      </w:pPr>
+      <w:r>
+        <w:rPr>
+          <w:rFonts w:cs="Arial"/>
+        </w:rPr>
+      </w:r>
+    </w:p>
+    <w:p>
+      <w:pPr>
+        <w:pStyle w:val="ListParagraph"/>
+        <w:widowControl/>
+        <w:suppressAutoHyphens w:val="false"/>
+        <w:spacing w:before="120" w:after="120"/>
+        <w:ind w:left="567" w:hanging="567"/>
+        <w:contextualSpacing w:val="false"/>
+        <w:rPr>
+          <w:rFonts w:cs="Arial"/>
+        </w:rPr>
+      </w:pPr>
+      <w:r>
+        <w:rPr>
+          <w:rFonts w:cs="Arial"/>
+        </w:rPr>
+      </w:r>
+    </w:p>
+    <w:p>
+      <w:pPr>
+        <w:pStyle w:val="ListParagraph"/>
+        <w:widowControl/>
+        <w:suppressAutoHyphens w:val="false"/>
+        <w:spacing w:before="120" w:after="120"/>
+        <w:ind w:left="567" w:hanging="567"/>
+        <w:contextualSpacing w:val="false"/>
+        <w:rPr>
+          <w:rFonts w:cs="Arial"/>
+        </w:rPr>
+      </w:pPr>
+      <w:r>
+        <w:rPr>
+          <w:rFonts w:cs="Arial"/>
+        </w:rPr>
+      </w:r>
+    </w:p>
+    <w:p>
+      <w:pPr>
+        <w:pStyle w:val="ListParagraph"/>
+        <w:widowControl/>
+        <w:suppressAutoHyphens w:val="false"/>
+        <w:spacing w:before="120" w:after="120"/>
+        <w:ind w:left="567" w:hanging="567"/>
+        <w:contextualSpacing w:val="false"/>
+        <w:rPr>
+          <w:rFonts w:cs="Arial"/>
+        </w:rPr>
+      </w:pPr>
+      <w:r>
+        <w:rPr>
+          <w:rFonts w:cs="Arial"/>
+        </w:rPr>
+      </w:r>
+    </w:p>
+    <w:p>
+      <w:pPr>
+        <w:pStyle w:val="ListParagraph"/>
+        <w:widowControl/>
+        <w:suppressAutoHyphens w:val="false"/>
+        <w:spacing w:before="120" w:after="120"/>
+        <w:ind w:left="567" w:hanging="567"/>
+        <w:contextualSpacing w:val="false"/>
+        <w:rPr>
+          <w:rFonts w:cs="Arial"/>
+        </w:rPr>
+      </w:pPr>
+      <w:r>
+        <w:rPr>
+          <w:rFonts w:cs="Arial"/>
+        </w:rPr>
+      </w:r>
+    </w:p>
+    <w:p>
+      <w:pPr>
+        <w:pStyle w:val="ListParagraph"/>
+        <w:widowControl/>
+        <w:suppressAutoHyphens w:val="false"/>
+        <w:spacing w:before="120" w:after="120"/>
+        <w:ind w:left="720" w:hanging="0"/>
+        <w:contextualSpacing w:val="false"/>
+        <w:rPr>
+          <w:rFonts w:cs="Arial"/>
+          <w:b/>
+        </w:rPr>
+      </w:pPr>
+      <w:r>
+        <w:rPr>
+          <w:rFonts w:cs="Arial"/>
+          <w:b/>
+        </w:rPr>
+      </w:r>
+    </w:p>
+    <w:p>
+      <w:pPr>
+        <w:pStyle w:val="Heading3"/>
+        <w:rPr/>
+      </w:pPr>
+      <w:r>
+        <w:rPr/>
+        <w:t>Task 2: Identify cyber-security measures for the organisation</w:t>
+      </w:r>
+    </w:p>
+    <w:p>
+      <w:pPr>
+        <w:pStyle w:val="Normal"/>
+        <w:rPr/>
+      </w:pPr>
+      <w:r>
+        <w:rPr/>
+        <w:t xml:space="preserve">Task 1 identified the organisations' data, risks and vulnerabilities. This section concentrates on outlining the security measures required to protect the organisation against potential cyber-attacks.  </w:t>
+      </w:r>
+    </w:p>
+    <w:p>
+      <w:pPr>
+        <w:pStyle w:val="Normal"/>
+        <w:rPr/>
+      </w:pPr>
+      <w:r>
+        <w:rPr/>
+        <w:t xml:space="preserve">For </w:t>
+      </w:r>
+      <w:r>
+        <w:rPr>
+          <w:b/>
+        </w:rPr>
+        <w:t>each</w:t>
+      </w:r>
+      <w:r>
+        <w:rPr/>
+        <w:t xml:space="preserve"> scenario presented, complete the following tasks:</w:t>
       </w:r>
     </w:p>
     <w:p>
@@ -7483,7 +8027,76 @@
         <w:rPr>
           <w:rFonts w:cs="Arial"/>
         </w:rPr>
-        <w:t>For each organisation, list and explain the cyber-attack methods that could be utilised to bring their infrastructure defences down.</w:t>
+        <w:t>Based on the information obtained in Task 1, outline a strategy to defend the organisation’s data from threat actors. The strategy must include:</w:t>
+      </w:r>
+    </w:p>
+    <w:p>
+      <w:pPr>
+        <w:pStyle w:val="ListParagraph"/>
+        <w:widowControl/>
+        <w:numPr>
+          <w:ilvl w:val="0"/>
+          <w:numId w:val="12"/>
+        </w:numPr>
+        <w:suppressAutoHyphens w:val="false"/>
+        <w:spacing w:before="120" w:after="120"/>
+        <w:ind w:left="1134" w:hanging="567"/>
+        <w:contextualSpacing w:val="false"/>
+        <w:rPr>
+          <w:rFonts w:cs="Arial"/>
+        </w:rPr>
+      </w:pPr>
+      <w:r>
+        <w:rPr>
+          <w:rFonts w:cs="Arial"/>
+        </w:rPr>
+        <w:t xml:space="preserve">Cyber-defence methods </w:t>
+      </w:r>
+    </w:p>
+    <w:p>
+      <w:pPr>
+        <w:pStyle w:val="ListParagraph"/>
+        <w:widowControl/>
+        <w:numPr>
+          <w:ilvl w:val="0"/>
+          <w:numId w:val="12"/>
+        </w:numPr>
+        <w:suppressAutoHyphens w:val="false"/>
+        <w:spacing w:before="120" w:after="120"/>
+        <w:ind w:left="1134" w:hanging="567"/>
+        <w:contextualSpacing w:val="false"/>
+        <w:rPr>
+          <w:rFonts w:cs="Arial"/>
+        </w:rPr>
+      </w:pPr>
+      <w:r>
+        <w:rPr>
+          <w:rFonts w:cs="Arial"/>
+        </w:rPr>
+        <w:t>Cyber-defence techniques</w:t>
+      </w:r>
+    </w:p>
+    <w:p>
+      <w:pPr>
+        <w:pStyle w:val="ListParagraph"/>
+        <w:widowControl/>
+        <w:numPr>
+          <w:ilvl w:val="0"/>
+          <w:numId w:val="12"/>
+        </w:numPr>
+        <w:suppressAutoHyphens w:val="false"/>
+        <w:spacing w:before="120" w:after="120"/>
+        <w:ind w:left="1134" w:hanging="567"/>
+        <w:contextualSpacing w:val="false"/>
+        <w:rPr>
+          <w:rFonts w:cs="Arial"/>
+        </w:rPr>
+      </w:pPr>
+      <w:r>
+        <w:rPr>
+          <w:rFonts w:cs="Arial"/>
+        </w:rPr>
+        <w:t>Organisational policies and procedures</w:t>
       </w:r>
     </w:p>
     <w:p>
@@ -7492,70 +8105,16 @@
         <w:widowControl/>
         <w:suppressAutoHyphens w:val="false"/>
         <w:spacing w:before="120" w:after="120"/>
-        <w:ind w:left="567" w:hanging="567"/>
+        <w:ind w:left="1134" w:hanging="567"/>
         <w:contextualSpacing w:val="false"/>
         <w:rPr>
           <w:rFonts w:cs="Arial"/>
         </w:rPr>
       </w:pPr>
       <w:r>
-        <w:rPr/>
-        <w:tab/>
-      </w:r>
-      <w:r>
-        <w:rPr>
-          <w:b/>
-          <w:bCs/>
-        </w:rPr>
-        <w:t>Scenario 1:</w:t>
-      </w:r>
-    </w:p>
-    <w:p>
-      <w:pPr>
-        <w:pStyle w:val="ListParagraph"/>
-        <w:widowControl/>
-        <w:numPr>
-          <w:ilvl w:val="0"/>
-          <w:numId w:val="21"/>
-        </w:numPr>
-        <w:suppressAutoHyphens w:val="false"/>
-        <w:spacing w:before="120" w:after="120"/>
-        <w:contextualSpacing w:val="false"/>
-        <w:rPr>
-          <w:b/>
-          <w:bCs/>
-        </w:rPr>
-      </w:pPr>
-      <w:r>
-        <w:rPr>
-          <w:b/>
-          <w:bCs/>
-        </w:rPr>
-        <w:t>Phishing: Attackers can use phishing attacks to gain access to the systems and exfiltrate data and PII as well as install malware such as ransomware and essentially completely shut down the company.</w:t>
-      </w:r>
-    </w:p>
-    <w:p>
-      <w:pPr>
-        <w:pStyle w:val="ListParagraph"/>
-        <w:widowControl/>
-        <w:numPr>
-          <w:ilvl w:val="0"/>
-          <w:numId w:val="21"/>
-        </w:numPr>
-        <w:suppressAutoHyphens w:val="false"/>
-        <w:spacing w:before="120" w:after="120"/>
-        <w:contextualSpacing w:val="false"/>
-        <w:rPr>
-          <w:b/>
-          <w:bCs/>
-        </w:rPr>
-      </w:pPr>
-      <w:r>
-        <w:rPr>
-          <w:b/>
-          <w:bCs/>
-        </w:rPr>
-        <w:t>Password attacks: Since there is a lack of a password policy and there is also password sharing, attackers can attempt to brute-force passwords and gain access to systems and from there disrupt the company's operations or steal data.</w:t>
+        <w:rPr>
+          <w:rFonts w:cs="Arial"/>
+        </w:rPr>
       </w:r>
     </w:p>
     <w:p>
@@ -7564,16 +8123,419 @@
         <w:widowControl/>
         <w:suppressAutoHyphens w:val="false"/>
         <w:spacing w:before="120" w:after="120"/>
+        <w:ind w:left="1134" w:hanging="567"/>
         <w:contextualSpacing w:val="false"/>
         <w:rPr>
-          <w:b/>
-          <w:bCs/>
-        </w:rPr>
-      </w:pPr>
-      <w:r>
-        <w:rPr>
-          <w:b/>
-          <w:bCs/>
+          <w:rFonts w:cs="Arial"/>
+          <w:b/>
+          <w:bCs/>
+        </w:rPr>
+      </w:pPr>
+      <w:r>
+        <w:rPr>
+          <w:rFonts w:cs="Arial"/>
+          <w:b/>
+          <w:bCs/>
+        </w:rPr>
+        <w:t>Scenario 1</w:t>
+      </w:r>
+    </w:p>
+    <w:p>
+      <w:pPr>
+        <w:pStyle w:val="TextBody"/>
+        <w:widowControl/>
+        <w:suppressAutoHyphens w:val="false"/>
+        <w:spacing w:before="120" w:after="120"/>
+        <w:ind w:left="1134" w:hanging="567"/>
+        <w:rPr>
+          <w:rFonts w:cs="Arial"/>
+          <w:b/>
+          <w:bCs/>
+        </w:rPr>
+      </w:pPr>
+      <w:r>
+        <w:rPr>
+          <w:rFonts w:cs="Arial"/>
+          <w:b/>
+          <w:bCs/>
+        </w:rPr>
+        <w:t>Cyber-defence methods:</w:t>
+      </w:r>
+    </w:p>
+    <w:p>
+      <w:pPr>
+        <w:pStyle w:val="TextBody"/>
+        <w:numPr>
+          <w:ilvl w:val="1"/>
+          <w:numId w:val="31"/>
+        </w:numPr>
+        <w:tabs>
+          <w:tab w:val="clear" w:pos="720"/>
+          <w:tab w:val="left" w:pos="0" w:leader="none"/>
+        </w:tabs>
+        <w:spacing w:before="0" w:after="0"/>
+        <w:ind w:left="1418" w:hanging="283"/>
+        <w:rPr>
+          <w:b/>
+          <w:bCs/>
+        </w:rPr>
+      </w:pPr>
+      <w:r>
+        <w:rPr>
+          <w:b/>
+          <w:bCs/>
+        </w:rPr>
+        <w:t>Endpoint protection: The business should deploy an endpoint security solution on all laptops to prevent malware and other attacks</w:t>
+      </w:r>
+    </w:p>
+    <w:p>
+      <w:pPr>
+        <w:pStyle w:val="TextBody"/>
+        <w:numPr>
+          <w:ilvl w:val="1"/>
+          <w:numId w:val="31"/>
+        </w:numPr>
+        <w:tabs>
+          <w:tab w:val="clear" w:pos="720"/>
+          <w:tab w:val="left" w:pos="0" w:leader="none"/>
+        </w:tabs>
+        <w:spacing w:before="0" w:after="0"/>
+        <w:ind w:left="1418" w:hanging="283"/>
+        <w:rPr>
+          <w:b/>
+          <w:bCs/>
+        </w:rPr>
+      </w:pPr>
+      <w:r>
+        <w:rPr>
+          <w:b/>
+          <w:bCs/>
+        </w:rPr>
+        <w:t>Encryption: WIDGET should encrypt all data on the NAS and devices.</w:t>
+      </w:r>
+    </w:p>
+    <w:p>
+      <w:pPr>
+        <w:pStyle w:val="TextBody"/>
+        <w:numPr>
+          <w:ilvl w:val="1"/>
+          <w:numId w:val="31"/>
+        </w:numPr>
+        <w:tabs>
+          <w:tab w:val="clear" w:pos="720"/>
+          <w:tab w:val="left" w:pos="0" w:leader="none"/>
+        </w:tabs>
+        <w:spacing w:before="0" w:after="0"/>
+        <w:ind w:left="1418" w:hanging="283"/>
+        <w:rPr>
+          <w:b/>
+          <w:bCs/>
+        </w:rPr>
+      </w:pPr>
+      <w:r>
+        <w:rPr>
+          <w:b/>
+          <w:bCs/>
+        </w:rPr>
+        <w:t>Firewall: Install a firewall to block unauthorised access to the network, and configure it to allow only authorised traffic.</w:t>
+      </w:r>
+    </w:p>
+    <w:p>
+      <w:pPr>
+        <w:pStyle w:val="TextBody"/>
+        <w:numPr>
+          <w:ilvl w:val="1"/>
+          <w:numId w:val="31"/>
+        </w:numPr>
+        <w:tabs>
+          <w:tab w:val="clear" w:pos="720"/>
+          <w:tab w:val="left" w:pos="0" w:leader="none"/>
+        </w:tabs>
+        <w:spacing w:before="0" w:after="0"/>
+        <w:ind w:left="1418" w:hanging="283"/>
+        <w:rPr>
+          <w:b/>
+          <w:bCs/>
+        </w:rPr>
+      </w:pPr>
+      <w:r>
+        <w:rPr>
+          <w:b/>
+          <w:bCs/>
+        </w:rPr>
+        <w:t>Access control: Establish a strict access control policy to limit user privileges and only allow authorised users to access data.</w:t>
+      </w:r>
+    </w:p>
+    <w:p>
+      <w:pPr>
+        <w:pStyle w:val="TextBody"/>
+        <w:numPr>
+          <w:ilvl w:val="1"/>
+          <w:numId w:val="31"/>
+        </w:numPr>
+        <w:tabs>
+          <w:tab w:val="clear" w:pos="720"/>
+          <w:tab w:val="left" w:pos="0" w:leader="none"/>
+        </w:tabs>
+        <w:ind w:left="1418" w:hanging="283"/>
+        <w:rPr>
+          <w:b/>
+          <w:bCs/>
+        </w:rPr>
+      </w:pPr>
+      <w:r>
+        <w:rPr>
+          <w:b/>
+          <w:bCs/>
+        </w:rPr>
+        <w:t>Vulnerability scanning: Conduct regular vulnerability scans and patch all identified vulnerabilities to prevent cyber-attacks.</w:t>
+      </w:r>
+    </w:p>
+    <w:p>
+      <w:pPr>
+        <w:pStyle w:val="TextBody"/>
+        <w:rPr>
+          <w:b/>
+          <w:bCs/>
+        </w:rPr>
+      </w:pPr>
+      <w:r>
+        <w:rPr>
+          <w:b/>
+          <w:bCs/>
+        </w:rPr>
+        <w:tab/>
+        <w:t>Cyber-defence techniques:</w:t>
+      </w:r>
+    </w:p>
+    <w:p>
+      <w:pPr>
+        <w:pStyle w:val="TextBody"/>
+        <w:numPr>
+          <w:ilvl w:val="1"/>
+          <w:numId w:val="32"/>
+        </w:numPr>
+        <w:tabs>
+          <w:tab w:val="clear" w:pos="720"/>
+          <w:tab w:val="left" w:pos="0" w:leader="none"/>
+        </w:tabs>
+        <w:spacing w:before="0" w:after="0"/>
+        <w:ind w:left="1418" w:hanging="283"/>
+        <w:rPr>
+          <w:b/>
+          <w:bCs/>
+        </w:rPr>
+      </w:pPr>
+      <w:r>
+        <w:rPr>
+          <w:b/>
+          <w:bCs/>
+        </w:rPr>
+        <w:t>Multi-factor authentication: Set up MFA to ensure that only authorised users can access the network.</w:t>
+      </w:r>
+    </w:p>
+    <w:p>
+      <w:pPr>
+        <w:pStyle w:val="TextBody"/>
+        <w:numPr>
+          <w:ilvl w:val="1"/>
+          <w:numId w:val="32"/>
+        </w:numPr>
+        <w:tabs>
+          <w:tab w:val="clear" w:pos="720"/>
+          <w:tab w:val="left" w:pos="0" w:leader="none"/>
+        </w:tabs>
+        <w:spacing w:before="0" w:after="0"/>
+        <w:ind w:left="1418" w:hanging="283"/>
+        <w:rPr>
+          <w:b/>
+          <w:bCs/>
+        </w:rPr>
+      </w:pPr>
+      <w:r>
+        <w:rPr>
+          <w:b/>
+          <w:bCs/>
+        </w:rPr>
+        <w:t>Password policies: Implement a password policy that requires strong passwords and prohibits sharing of passwords.</w:t>
+      </w:r>
+    </w:p>
+    <w:p>
+      <w:pPr>
+        <w:pStyle w:val="TextBody"/>
+        <w:numPr>
+          <w:ilvl w:val="1"/>
+          <w:numId w:val="32"/>
+        </w:numPr>
+        <w:tabs>
+          <w:tab w:val="clear" w:pos="720"/>
+          <w:tab w:val="left" w:pos="0" w:leader="none"/>
+        </w:tabs>
+        <w:ind w:left="1418" w:hanging="283"/>
+        <w:rPr>
+          <w:b/>
+          <w:bCs/>
+        </w:rPr>
+      </w:pPr>
+      <w:r>
+        <w:rPr>
+          <w:b/>
+          <w:bCs/>
+        </w:rPr>
+        <w:t>Regular training: Provide regular training to all employees to increase their awareness of cyber threats and how to respond to them.</w:t>
+      </w:r>
+    </w:p>
+    <w:p>
+      <w:pPr>
+        <w:pStyle w:val="TextBody"/>
+        <w:rPr>
+          <w:b/>
+          <w:bCs/>
+        </w:rPr>
+      </w:pPr>
+      <w:r>
+        <w:rPr>
+          <w:b/>
+          <w:bCs/>
+        </w:rPr>
+        <w:tab/>
+        <w:t>Organisational policies and procedures:</w:t>
+      </w:r>
+    </w:p>
+    <w:p>
+      <w:pPr>
+        <w:pStyle w:val="TextBody"/>
+        <w:numPr>
+          <w:ilvl w:val="1"/>
+          <w:numId w:val="33"/>
+        </w:numPr>
+        <w:tabs>
+          <w:tab w:val="clear" w:pos="720"/>
+          <w:tab w:val="left" w:pos="0" w:leader="none"/>
+        </w:tabs>
+        <w:spacing w:before="0" w:after="0"/>
+        <w:ind w:left="1418" w:hanging="283"/>
+        <w:rPr>
+          <w:b/>
+          <w:bCs/>
+        </w:rPr>
+      </w:pPr>
+      <w:r>
+        <w:rPr>
+          <w:b/>
+          <w:bCs/>
+        </w:rPr>
+        <w:t>Acceptable Use Policy: Establish an Acceptable Use Policy that outlines the acceptable use of technology within the organisation.</w:t>
+      </w:r>
+    </w:p>
+    <w:p>
+      <w:pPr>
+        <w:pStyle w:val="TextBody"/>
+        <w:numPr>
+          <w:ilvl w:val="1"/>
+          <w:numId w:val="33"/>
+        </w:numPr>
+        <w:tabs>
+          <w:tab w:val="clear" w:pos="720"/>
+          <w:tab w:val="left" w:pos="0" w:leader="none"/>
+        </w:tabs>
+        <w:spacing w:before="0" w:after="0"/>
+        <w:ind w:left="1418" w:hanging="283"/>
+        <w:rPr>
+          <w:b/>
+          <w:bCs/>
+        </w:rPr>
+      </w:pPr>
+      <w:r>
+        <w:rPr>
+          <w:b/>
+          <w:bCs/>
+        </w:rPr>
+        <w:t>Remote Work Policy: Create a remote work policy that outlines the expectations and requirements for employees who work at home.</w:t>
+      </w:r>
+    </w:p>
+    <w:p>
+      <w:pPr>
+        <w:pStyle w:val="TextBody"/>
+        <w:numPr>
+          <w:ilvl w:val="1"/>
+          <w:numId w:val="33"/>
+        </w:numPr>
+        <w:tabs>
+          <w:tab w:val="clear" w:pos="720"/>
+          <w:tab w:val="left" w:pos="0" w:leader="none"/>
+        </w:tabs>
+        <w:spacing w:before="0" w:after="0"/>
+        <w:ind w:left="1418" w:hanging="283"/>
+        <w:rPr>
+          <w:b/>
+          <w:bCs/>
+        </w:rPr>
+      </w:pPr>
+      <w:r>
+        <w:rPr>
+          <w:b/>
+          <w:bCs/>
+        </w:rPr>
+        <w:t>Information Security Policy: Develop an Information Security Policy that outlines the approach to information security, including policies on data protection, access control, and incident response.</w:t>
+      </w:r>
+    </w:p>
+    <w:p>
+      <w:pPr>
+        <w:pStyle w:val="TextBody"/>
+        <w:numPr>
+          <w:ilvl w:val="1"/>
+          <w:numId w:val="33"/>
+        </w:numPr>
+        <w:tabs>
+          <w:tab w:val="clear" w:pos="720"/>
+          <w:tab w:val="left" w:pos="0" w:leader="none"/>
+        </w:tabs>
+        <w:ind w:left="1418" w:hanging="283"/>
+        <w:rPr>
+          <w:b/>
+          <w:bCs/>
+        </w:rPr>
+      </w:pPr>
+      <w:r>
+        <w:rPr>
+          <w:b/>
+          <w:bCs/>
+        </w:rPr>
+        <w:t xml:space="preserve">Regular audits: Conduct regular audits to ensure that policies and procedures are being followed and follow government standards as well. </w:t>
+      </w:r>
+    </w:p>
+    <w:p>
+      <w:pPr>
+        <w:pStyle w:val="TextBody"/>
+        <w:widowControl/>
+        <w:suppressAutoHyphens w:val="false"/>
+        <w:spacing w:before="120" w:after="120"/>
+        <w:ind w:left="1134" w:hanging="567"/>
+        <w:rPr>
+          <w:rFonts w:cs="Arial"/>
+        </w:rPr>
+      </w:pPr>
+      <w:r>
+        <w:rPr>
+          <w:rFonts w:cs="Arial"/>
+        </w:rPr>
+      </w:r>
+    </w:p>
+    <w:p>
+      <w:pPr>
+        <w:pStyle w:val="TextBody"/>
+        <w:widowControl/>
+        <w:suppressAutoHyphens w:val="false"/>
+        <w:spacing w:before="120" w:after="120"/>
+        <w:ind w:left="1134" w:hanging="567"/>
+        <w:rPr>
+          <w:rFonts w:cs="Arial"/>
+        </w:rPr>
+      </w:pPr>
+      <w:r>
+        <w:rPr>
+          <w:rFonts w:cs="Arial"/>
         </w:rPr>
       </w:r>
     </w:p>
@@ -7583,6 +8545,7 @@
         <w:widowControl/>
         <w:suppressAutoHyphens w:val="false"/>
         <w:spacing w:before="120" w:after="120"/>
+        <w:ind w:left="1134" w:hanging="567"/>
         <w:contextualSpacing w:val="false"/>
         <w:rPr>
           <w:b/>
@@ -7594,6 +8557,108 @@
           <w:b/>
           <w:bCs/>
         </w:rPr>
+        <w:t>Scenario 2:</w:t>
+      </w:r>
+    </w:p>
+    <w:p>
+      <w:pPr>
+        <w:pStyle w:val="ListParagraph"/>
+        <w:widowControl/>
+        <w:suppressAutoHyphens w:val="false"/>
+        <w:spacing w:before="120" w:after="120"/>
+        <w:ind w:left="1134" w:hanging="567"/>
+        <w:contextualSpacing w:val="false"/>
+        <w:rPr>
+          <w:b/>
+          <w:bCs/>
+        </w:rPr>
+      </w:pPr>
+      <w:r>
+        <w:rPr>
+          <w:b/>
+          <w:bCs/>
+        </w:rPr>
+        <w:t>Cyber-defence methods:</w:t>
+      </w:r>
+    </w:p>
+    <w:p>
+      <w:pPr>
+        <w:pStyle w:val="TextBody"/>
+        <w:numPr>
+          <w:ilvl w:val="0"/>
+          <w:numId w:val="28"/>
+        </w:numPr>
+        <w:rPr>
+          <w:b/>
+          <w:bCs/>
+        </w:rPr>
+      </w:pPr>
+      <w:r>
+        <w:rPr>
+          <w:b/>
+          <w:bCs/>
+        </w:rPr>
+        <w:t>Firewall: The kindergarten should implement a firewall to control traffic entering and leaving the network, and to block traffic from known malicious IP addresses.</w:t>
+      </w:r>
+    </w:p>
+    <w:p>
+      <w:pPr>
+        <w:pStyle w:val="TextBody"/>
+        <w:numPr>
+          <w:ilvl w:val="0"/>
+          <w:numId w:val="28"/>
+        </w:numPr>
+        <w:rPr>
+          <w:b/>
+          <w:bCs/>
+        </w:rPr>
+      </w:pPr>
+      <w:r>
+        <w:rPr>
+          <w:b/>
+          <w:bCs/>
+        </w:rPr>
+        <w:t>Antivirus: The kindergarten should use reputable antivirus software on all networked devices to protect against known threats.</w:t>
+      </w:r>
+    </w:p>
+    <w:p>
+      <w:pPr>
+        <w:pStyle w:val="TextBody"/>
+        <w:numPr>
+          <w:ilvl w:val="0"/>
+          <w:numId w:val="28"/>
+        </w:numPr>
+        <w:rPr>
+          <w:b/>
+          <w:bCs/>
+        </w:rPr>
+      </w:pPr>
+      <w:r>
+        <w:rPr>
+          <w:b/>
+          <w:bCs/>
+        </w:rPr>
+        <w:t>Access control: The kindergarten should implement control policies and use multi-factor authentication to ensure that staff can access sensitive data.</w:t>
+      </w:r>
+    </w:p>
+    <w:p>
+      <w:pPr>
+        <w:pStyle w:val="TextBody"/>
+        <w:numPr>
+          <w:ilvl w:val="0"/>
+          <w:numId w:val="28"/>
+        </w:numPr>
+        <w:rPr>
+          <w:b/>
+          <w:bCs/>
+        </w:rPr>
+      </w:pPr>
+      <w:r>
+        <w:rPr>
+          <w:b/>
+          <w:bCs/>
+        </w:rPr>
+        <w:t>Data encryption: Sensitive data should be encrypted both in transit and when in storage to prevent unauthorised access.</w:t>
       </w:r>
     </w:p>
     <w:p>
@@ -7604,330 +8669,17 @@
         <w:spacing w:before="120" w:after="120"/>
         <w:ind w:left="720" w:hanging="0"/>
         <w:contextualSpacing w:val="false"/>
-        <w:rPr/>
-      </w:pPr>
-      <w:r>
-        <w:rPr/>
+        <w:rPr>
+          <w:b/>
+          <w:bCs/>
+        </w:rPr>
+      </w:pPr>
+      <w:r>
+        <w:rPr>
+          <w:b/>
+          <w:bCs/>
+        </w:rPr>
         <w:tab/>
-      </w:r>
-      <w:r>
-        <w:rPr>
-          <w:b/>
-          <w:bCs/>
-        </w:rPr>
-        <w:t>Scenario 2:</w:t>
-      </w:r>
-    </w:p>
-    <w:p>
-      <w:pPr>
-        <w:pStyle w:val="ListParagraph"/>
-        <w:widowControl/>
-        <w:numPr>
-          <w:ilvl w:val="0"/>
-          <w:numId w:val="27"/>
-        </w:numPr>
-        <w:suppressAutoHyphens w:val="false"/>
-        <w:spacing w:before="120" w:after="120"/>
-        <w:contextualSpacing w:val="false"/>
-        <w:rPr/>
-      </w:pPr>
-      <w:r>
-        <w:rPr>
-          <w:b/>
-          <w:bCs/>
-        </w:rPr>
-        <w:t>IOT-based attacks: The attackers can utilise the IOT devices within the kindergarten and exploit them to gain access to the network since they most likely are not secure and have no protection on them.</w:t>
-      </w:r>
-    </w:p>
-    <w:p>
-      <w:pPr>
-        <w:pStyle w:val="ListParagraph"/>
-        <w:widowControl/>
-        <w:numPr>
-          <w:ilvl w:val="0"/>
-          <w:numId w:val="27"/>
-        </w:numPr>
-        <w:suppressAutoHyphens w:val="false"/>
-        <w:spacing w:before="120" w:after="120"/>
-        <w:contextualSpacing w:val="false"/>
-        <w:rPr/>
-      </w:pPr>
-      <w:r>
-        <w:rPr>
-          <w:b/>
-          <w:bCs/>
-        </w:rPr>
-        <w:t xml:space="preserve">DOS attacks: An attacker can flood the kindergarten's network with so much traffic to the point where they can no longer use devices properly which would mean the staff cannot check baby monitors or do any of the online activities that need to be completed daily. </w:t>
-      </w:r>
-    </w:p>
-    <w:p>
-      <w:pPr>
-        <w:pStyle w:val="ListParagraph"/>
-        <w:widowControl/>
-        <w:suppressAutoHyphens w:val="false"/>
-        <w:spacing w:before="120" w:after="120"/>
-        <w:ind w:left="567" w:hanging="567"/>
-        <w:contextualSpacing w:val="false"/>
-        <w:rPr>
-          <w:rFonts w:cs="Arial"/>
-        </w:rPr>
-      </w:pPr>
-      <w:r>
-        <w:rPr>
-          <w:rFonts w:cs="Arial"/>
-        </w:rPr>
-      </w:r>
-    </w:p>
-    <w:p>
-      <w:pPr>
-        <w:pStyle w:val="ListParagraph"/>
-        <w:widowControl/>
-        <w:suppressAutoHyphens w:val="false"/>
-        <w:spacing w:before="120" w:after="120"/>
-        <w:ind w:left="567" w:hanging="567"/>
-        <w:contextualSpacing w:val="false"/>
-        <w:rPr>
-          <w:rFonts w:cs="Arial"/>
-        </w:rPr>
-      </w:pPr>
-      <w:r>
-        <w:rPr>
-          <w:rFonts w:cs="Arial"/>
-        </w:rPr>
-      </w:r>
-    </w:p>
-    <w:p>
-      <w:pPr>
-        <w:pStyle w:val="ListParagraph"/>
-        <w:widowControl/>
-        <w:suppressAutoHyphens w:val="false"/>
-        <w:spacing w:before="120" w:after="120"/>
-        <w:ind w:left="567" w:hanging="567"/>
-        <w:contextualSpacing w:val="false"/>
-        <w:rPr>
-          <w:rFonts w:cs="Arial"/>
-        </w:rPr>
-      </w:pPr>
-      <w:r>
-        <w:rPr>
-          <w:rFonts w:cs="Arial"/>
-        </w:rPr>
-      </w:r>
-    </w:p>
-    <w:p>
-      <w:pPr>
-        <w:pStyle w:val="ListParagraph"/>
-        <w:widowControl/>
-        <w:suppressAutoHyphens w:val="false"/>
-        <w:spacing w:before="120" w:after="120"/>
-        <w:ind w:left="567" w:hanging="567"/>
-        <w:contextualSpacing w:val="false"/>
-        <w:rPr>
-          <w:rFonts w:cs="Arial"/>
-        </w:rPr>
-      </w:pPr>
-      <w:r>
-        <w:rPr>
-          <w:rFonts w:cs="Arial"/>
-        </w:rPr>
-      </w:r>
-    </w:p>
-    <w:p>
-      <w:pPr>
-        <w:pStyle w:val="ListParagraph"/>
-        <w:widowControl/>
-        <w:suppressAutoHyphens w:val="false"/>
-        <w:spacing w:before="120" w:after="120"/>
-        <w:ind w:left="567" w:hanging="567"/>
-        <w:contextualSpacing w:val="false"/>
-        <w:rPr>
-          <w:rFonts w:cs="Arial"/>
-        </w:rPr>
-      </w:pPr>
-      <w:r>
-        <w:rPr>
-          <w:rFonts w:cs="Arial"/>
-        </w:rPr>
-      </w:r>
-    </w:p>
-    <w:p>
-      <w:pPr>
-        <w:pStyle w:val="ListParagraph"/>
-        <w:widowControl/>
-        <w:suppressAutoHyphens w:val="false"/>
-        <w:spacing w:before="120" w:after="120"/>
-        <w:ind w:left="567" w:hanging="567"/>
-        <w:contextualSpacing w:val="false"/>
-        <w:rPr>
-          <w:rFonts w:cs="Arial"/>
-        </w:rPr>
-      </w:pPr>
-      <w:r>
-        <w:rPr>
-          <w:rFonts w:cs="Arial"/>
-        </w:rPr>
-      </w:r>
-    </w:p>
-    <w:p>
-      <w:pPr>
-        <w:pStyle w:val="ListParagraph"/>
-        <w:widowControl/>
-        <w:suppressAutoHyphens w:val="false"/>
-        <w:spacing w:before="120" w:after="120"/>
-        <w:ind w:left="567" w:hanging="567"/>
-        <w:contextualSpacing w:val="false"/>
-        <w:rPr>
-          <w:rFonts w:cs="Arial"/>
-        </w:rPr>
-      </w:pPr>
-      <w:r>
-        <w:rPr>
-          <w:rFonts w:cs="Arial"/>
-        </w:rPr>
-      </w:r>
-    </w:p>
-    <w:p>
-      <w:pPr>
-        <w:pStyle w:val="ListParagraph"/>
-        <w:widowControl/>
-        <w:suppressAutoHyphens w:val="false"/>
-        <w:spacing w:before="120" w:after="120"/>
-        <w:ind w:left="567" w:hanging="567"/>
-        <w:contextualSpacing w:val="false"/>
-        <w:rPr>
-          <w:rFonts w:cs="Arial"/>
-        </w:rPr>
-      </w:pPr>
-      <w:r>
-        <w:rPr>
-          <w:rFonts w:cs="Arial"/>
-        </w:rPr>
-      </w:r>
-    </w:p>
-    <w:p>
-      <w:pPr>
-        <w:pStyle w:val="ListParagraph"/>
-        <w:widowControl/>
-        <w:suppressAutoHyphens w:val="false"/>
-        <w:spacing w:before="120" w:after="120"/>
-        <w:ind w:left="567" w:hanging="567"/>
-        <w:contextualSpacing w:val="false"/>
-        <w:rPr>
-          <w:rFonts w:cs="Arial"/>
-        </w:rPr>
-      </w:pPr>
-      <w:r>
-        <w:rPr>
-          <w:rFonts w:cs="Arial"/>
-        </w:rPr>
-      </w:r>
-    </w:p>
-    <w:p>
-      <w:pPr>
-        <w:pStyle w:val="ListParagraph"/>
-        <w:widowControl/>
-        <w:suppressAutoHyphens w:val="false"/>
-        <w:spacing w:before="120" w:after="120"/>
-        <w:ind w:left="567" w:hanging="567"/>
-        <w:contextualSpacing w:val="false"/>
-        <w:rPr>
-          <w:rFonts w:cs="Arial"/>
-        </w:rPr>
-      </w:pPr>
-      <w:r>
-        <w:rPr>
-          <w:rFonts w:cs="Arial"/>
-        </w:rPr>
-      </w:r>
-    </w:p>
-    <w:p>
-      <w:pPr>
-        <w:pStyle w:val="ListParagraph"/>
-        <w:widowControl/>
-        <w:suppressAutoHyphens w:val="false"/>
-        <w:spacing w:before="120" w:after="120"/>
-        <w:ind w:left="567" w:hanging="567"/>
-        <w:contextualSpacing w:val="false"/>
-        <w:rPr>
-          <w:rFonts w:cs="Arial"/>
-        </w:rPr>
-      </w:pPr>
-      <w:r>
-        <w:rPr>
-          <w:rFonts w:cs="Arial"/>
-        </w:rPr>
-      </w:r>
-    </w:p>
-    <w:p>
-      <w:pPr>
-        <w:pStyle w:val="ListParagraph"/>
-        <w:widowControl/>
-        <w:suppressAutoHyphens w:val="false"/>
-        <w:spacing w:before="120" w:after="120"/>
-        <w:ind w:left="567" w:hanging="567"/>
-        <w:contextualSpacing w:val="false"/>
-        <w:rPr>
-          <w:rFonts w:cs="Arial"/>
-        </w:rPr>
-      </w:pPr>
-      <w:r>
-        <w:rPr>
-          <w:rFonts w:cs="Arial"/>
-        </w:rPr>
-      </w:r>
-    </w:p>
-    <w:p>
-      <w:pPr>
-        <w:pStyle w:val="ListParagraph"/>
-        <w:widowControl/>
-        <w:suppressAutoHyphens w:val="false"/>
-        <w:spacing w:before="120" w:after="120"/>
-        <w:ind w:left="567" w:hanging="567"/>
-        <w:contextualSpacing w:val="false"/>
-        <w:rPr>
-          <w:rFonts w:cs="Arial"/>
-        </w:rPr>
-      </w:pPr>
-      <w:r>
-        <w:rPr>
-          <w:rFonts w:cs="Arial"/>
-        </w:rPr>
-      </w:r>
-    </w:p>
-    <w:p>
-      <w:pPr>
-        <w:pStyle w:val="ListParagraph"/>
-        <w:widowControl/>
-        <w:suppressAutoHyphens w:val="false"/>
-        <w:spacing w:before="120" w:after="120"/>
-        <w:ind w:left="567" w:hanging="567"/>
-        <w:contextualSpacing w:val="false"/>
-        <w:rPr>
-          <w:rFonts w:cs="Arial"/>
-        </w:rPr>
-      </w:pPr>
-      <w:r>
-        <w:rPr>
-          <w:rFonts w:cs="Arial"/>
-        </w:rPr>
-      </w:r>
-    </w:p>
-    <w:p>
-      <w:pPr>
-        <w:pStyle w:val="ListParagraph"/>
-        <w:widowControl/>
-        <w:suppressAutoHyphens w:val="false"/>
-        <w:spacing w:before="120" w:after="120"/>
-        <w:ind w:left="567" w:hanging="567"/>
-        <w:contextualSpacing w:val="false"/>
-        <w:rPr>
-          <w:rFonts w:cs="Arial"/>
-        </w:rPr>
-      </w:pPr>
-      <w:r>
-        <w:rPr>
-          <w:rFonts w:cs="Arial"/>
-        </w:rPr>
       </w:r>
     </w:p>
     <w:p>
@@ -7939,55 +8691,168 @@
         <w:ind w:left="720" w:hanging="0"/>
         <w:contextualSpacing w:val="false"/>
         <w:rPr>
-          <w:rFonts w:cs="Arial"/>
-          <w:b/>
-        </w:rPr>
-      </w:pPr>
-      <w:r>
-        <w:rPr>
-          <w:rFonts w:cs="Arial"/>
-          <w:b/>
-        </w:rPr>
-      </w:r>
-    </w:p>
-    <w:p>
-      <w:pPr>
-        <w:pStyle w:val="Heading3"/>
-        <w:rPr/>
-      </w:pPr>
-      <w:r>
-        <w:rPr/>
-        <w:t>Task 2: Identify cyber-security measures for the organisation</w:t>
-      </w:r>
-    </w:p>
-    <w:p>
-      <w:pPr>
-        <w:pStyle w:val="Normal"/>
-        <w:rPr/>
-      </w:pPr>
-      <w:r>
-        <w:rPr/>
-        <w:t xml:space="preserve">Task 1 identified the organisations' data, risks and vulnerabilities. This section concentrates on outlining the security measures required to protect the organisation against potential cyber-attacks.  </w:t>
-      </w:r>
-    </w:p>
-    <w:p>
-      <w:pPr>
-        <w:pStyle w:val="Normal"/>
-        <w:rPr/>
-      </w:pPr>
-      <w:r>
-        <w:rPr/>
-        <w:t xml:space="preserve">For </w:t>
-      </w:r>
-      <w:r>
-        <w:rPr>
-          <w:b/>
-        </w:rPr>
-        <w:t>each</w:t>
-      </w:r>
-      <w:r>
-        <w:rPr/>
-        <w:t xml:space="preserve"> scenario presented, complete the following tasks:</w:t>
+          <w:b/>
+          <w:bCs/>
+        </w:rPr>
+      </w:pPr>
+      <w:r>
+        <w:rPr>
+          <w:b/>
+          <w:bCs/>
+        </w:rPr>
+        <w:tab/>
+        <w:t>Cyber-defence techniques</w:t>
+      </w:r>
+    </w:p>
+    <w:p>
+      <w:pPr>
+        <w:pStyle w:val="TextBody"/>
+        <w:widowControl/>
+        <w:numPr>
+          <w:ilvl w:val="0"/>
+          <w:numId w:val="29"/>
+        </w:numPr>
+        <w:suppressAutoHyphens w:val="false"/>
+        <w:spacing w:before="120" w:after="120"/>
+        <w:rPr>
+          <w:b/>
+          <w:bCs/>
+        </w:rPr>
+      </w:pPr>
+      <w:r>
+        <w:rPr>
+          <w:b/>
+          <w:bCs/>
+        </w:rPr>
+        <w:t>Employee training: Employees should receive regular training on cyber security practices such as how to recognise a phishing email.</w:t>
+      </w:r>
+    </w:p>
+    <w:p>
+      <w:pPr>
+        <w:pStyle w:val="TextBody"/>
+        <w:numPr>
+          <w:ilvl w:val="0"/>
+          <w:numId w:val="29"/>
+        </w:numPr>
+        <w:rPr>
+          <w:b/>
+          <w:bCs/>
+        </w:rPr>
+      </w:pPr>
+      <w:r>
+        <w:rPr>
+          <w:b/>
+          <w:bCs/>
+        </w:rPr>
+        <w:t>Incident response plan: The kindergarten should have an incident response plan in place that outlines the steps to be taken in the event of a cyber-attack and how to ensure they can still operate. e.g. paper backups or offline backups of data.</w:t>
+      </w:r>
+    </w:p>
+    <w:p>
+      <w:pPr>
+        <w:pStyle w:val="TextBody"/>
+        <w:rPr>
+          <w:b/>
+          <w:bCs/>
+        </w:rPr>
+      </w:pPr>
+      <w:r>
+        <w:rPr>
+          <w:b/>
+          <w:bCs/>
+        </w:rPr>
+      </w:r>
+    </w:p>
+    <w:p>
+      <w:pPr>
+        <w:pStyle w:val="TextBody"/>
+        <w:rPr>
+          <w:b/>
+          <w:bCs/>
+        </w:rPr>
+      </w:pPr>
+      <w:r>
+        <w:rPr>
+          <w:b/>
+          <w:bCs/>
+        </w:rPr>
+        <w:tab/>
+        <w:t>Organisation policies and procedures:</w:t>
+      </w:r>
+    </w:p>
+    <w:p>
+      <w:pPr>
+        <w:pStyle w:val="TextBody"/>
+        <w:numPr>
+          <w:ilvl w:val="0"/>
+          <w:numId w:val="30"/>
+        </w:numPr>
+        <w:rPr>
+          <w:b/>
+          <w:bCs/>
+        </w:rPr>
+      </w:pPr>
+      <w:r>
+        <w:rPr>
+          <w:b/>
+          <w:bCs/>
+        </w:rPr>
+        <w:t>Acceptable use policy: The kindergarten should create an acceptable use policy that outlines how employees can use the organisation's IT resources. Another policy should be created for the use of the network when working from home.</w:t>
+      </w:r>
+    </w:p>
+    <w:p>
+      <w:pPr>
+        <w:pStyle w:val="TextBody"/>
+        <w:numPr>
+          <w:ilvl w:val="0"/>
+          <w:numId w:val="30"/>
+        </w:numPr>
+        <w:rPr>
+          <w:b/>
+          <w:bCs/>
+        </w:rPr>
+      </w:pPr>
+      <w:r>
+        <w:rPr>
+          <w:b/>
+          <w:bCs/>
+        </w:rPr>
+        <w:t>Data retention policy: The kindergarten should have a data retention policy that states how long data should be kept and when it should be securely disposed of.</w:t>
+      </w:r>
+    </w:p>
+    <w:p>
+      <w:pPr>
+        <w:pStyle w:val="TextBody"/>
+        <w:numPr>
+          <w:ilvl w:val="0"/>
+          <w:numId w:val="30"/>
+        </w:numPr>
+        <w:rPr>
+          <w:b/>
+          <w:bCs/>
+        </w:rPr>
+      </w:pPr>
+      <w:r>
+        <w:rPr>
+          <w:b/>
+          <w:bCs/>
+        </w:rPr>
+        <w:t>Incident reporting policy: Employees should know how to report security incidents and who to report them to.</w:t>
+      </w:r>
+    </w:p>
+    <w:p>
+      <w:pPr>
+        <w:pStyle w:val="TextBody"/>
+        <w:rPr>
+          <w:b/>
+          <w:bCs/>
+        </w:rPr>
+      </w:pPr>
+      <w:r>
+        <w:rPr>
+          <w:b/>
+          <w:bCs/>
+        </w:rPr>
+        <w:tab/>
       </w:r>
     </w:p>
     <w:p>
@@ -8010,871 +8875,6 @@
         <w:rPr>
           <w:rFonts w:cs="Arial"/>
         </w:rPr>
-        <w:t>Based on the information obtained in Task 1, outline a strategy to defend the organisation’s data from threat actors. The strategy must include:</w:t>
-      </w:r>
-    </w:p>
-    <w:p>
-      <w:pPr>
-        <w:pStyle w:val="ListParagraph"/>
-        <w:widowControl/>
-        <w:numPr>
-          <w:ilvl w:val="0"/>
-          <w:numId w:val="12"/>
-        </w:numPr>
-        <w:suppressAutoHyphens w:val="false"/>
-        <w:spacing w:before="120" w:after="120"/>
-        <w:ind w:left="1134" w:hanging="567"/>
-        <w:contextualSpacing w:val="false"/>
-        <w:rPr>
-          <w:rFonts w:cs="Arial"/>
-        </w:rPr>
-      </w:pPr>
-      <w:r>
-        <w:rPr>
-          <w:rFonts w:cs="Arial"/>
-        </w:rPr>
-        <w:t xml:space="preserve">Cyber-defence methods </w:t>
-      </w:r>
-    </w:p>
-    <w:p>
-      <w:pPr>
-        <w:pStyle w:val="ListParagraph"/>
-        <w:widowControl/>
-        <w:numPr>
-          <w:ilvl w:val="0"/>
-          <w:numId w:val="12"/>
-        </w:numPr>
-        <w:suppressAutoHyphens w:val="false"/>
-        <w:spacing w:before="120" w:after="120"/>
-        <w:ind w:left="1134" w:hanging="567"/>
-        <w:contextualSpacing w:val="false"/>
-        <w:rPr>
-          <w:rFonts w:cs="Arial"/>
-        </w:rPr>
-      </w:pPr>
-      <w:r>
-        <w:rPr>
-          <w:rFonts w:cs="Arial"/>
-        </w:rPr>
-        <w:t>Cyber-defence techniques</w:t>
-      </w:r>
-    </w:p>
-    <w:p>
-      <w:pPr>
-        <w:pStyle w:val="ListParagraph"/>
-        <w:widowControl/>
-        <w:numPr>
-          <w:ilvl w:val="0"/>
-          <w:numId w:val="12"/>
-        </w:numPr>
-        <w:suppressAutoHyphens w:val="false"/>
-        <w:spacing w:before="120" w:after="120"/>
-        <w:ind w:left="1134" w:hanging="567"/>
-        <w:contextualSpacing w:val="false"/>
-        <w:rPr>
-          <w:rFonts w:cs="Arial"/>
-        </w:rPr>
-      </w:pPr>
-      <w:r>
-        <w:rPr>
-          <w:rFonts w:cs="Arial"/>
-        </w:rPr>
-        <w:t>Organisational policies and procedures</w:t>
-      </w:r>
-    </w:p>
-    <w:p>
-      <w:pPr>
-        <w:pStyle w:val="ListParagraph"/>
-        <w:widowControl/>
-        <w:suppressAutoHyphens w:val="false"/>
-        <w:spacing w:before="120" w:after="120"/>
-        <w:ind w:left="1134" w:hanging="567"/>
-        <w:contextualSpacing w:val="false"/>
-        <w:rPr>
-          <w:rFonts w:cs="Arial"/>
-        </w:rPr>
-      </w:pPr>
-      <w:r>
-        <w:rPr>
-          <w:rFonts w:cs="Arial"/>
-        </w:rPr>
-      </w:r>
-    </w:p>
-    <w:p>
-      <w:pPr>
-        <w:pStyle w:val="ListParagraph"/>
-        <w:widowControl/>
-        <w:suppressAutoHyphens w:val="false"/>
-        <w:spacing w:before="120" w:after="120"/>
-        <w:ind w:left="1134" w:hanging="567"/>
-        <w:contextualSpacing w:val="false"/>
-        <w:rPr>
-          <w:rFonts w:cs="Arial"/>
-          <w:b/>
-          <w:bCs/>
-        </w:rPr>
-      </w:pPr>
-      <w:r>
-        <w:rPr>
-          <w:rFonts w:cs="Arial"/>
-          <w:b/>
-          <w:bCs/>
-        </w:rPr>
-        <w:t>Scenario 1</w:t>
-      </w:r>
-    </w:p>
-    <w:p>
-      <w:pPr>
-        <w:pStyle w:val="TextBody"/>
-        <w:widowControl/>
-        <w:suppressAutoHyphens w:val="false"/>
-        <w:spacing w:before="120" w:after="120"/>
-        <w:ind w:left="1134" w:hanging="567"/>
-        <w:rPr>
-          <w:rFonts w:cs="Arial"/>
-          <w:b/>
-          <w:bCs/>
-        </w:rPr>
-      </w:pPr>
-      <w:r>
-        <w:rPr>
-          <w:rFonts w:cs="Arial"/>
-          <w:b/>
-          <w:bCs/>
-        </w:rPr>
-        <w:t>Cyber-defence methods:</w:t>
-      </w:r>
-    </w:p>
-    <w:p>
-      <w:pPr>
-        <w:pStyle w:val="TextBody"/>
-        <w:numPr>
-          <w:ilvl w:val="1"/>
-          <w:numId w:val="31"/>
-        </w:numPr>
-        <w:tabs>
-          <w:tab w:val="clear" w:pos="720"/>
-          <w:tab w:val="left" w:pos="0" w:leader="none"/>
-        </w:tabs>
-        <w:spacing w:before="0" w:after="0"/>
-        <w:ind w:left="1418" w:hanging="283"/>
-        <w:rPr>
-          <w:b/>
-          <w:bCs/>
-        </w:rPr>
-      </w:pPr>
-      <w:r>
-        <w:rPr>
-          <w:b/>
-          <w:bCs/>
-        </w:rPr>
-        <w:t>Endpoint protection: The business should deploy an endpoint security solution on all laptops to prevent malware and other attacks</w:t>
-      </w:r>
-    </w:p>
-    <w:p>
-      <w:pPr>
-        <w:pStyle w:val="TextBody"/>
-        <w:numPr>
-          <w:ilvl w:val="1"/>
-          <w:numId w:val="31"/>
-        </w:numPr>
-        <w:tabs>
-          <w:tab w:val="clear" w:pos="720"/>
-          <w:tab w:val="left" w:pos="0" w:leader="none"/>
-        </w:tabs>
-        <w:spacing w:before="0" w:after="0"/>
-        <w:ind w:left="1418" w:hanging="283"/>
-        <w:rPr>
-          <w:b/>
-          <w:bCs/>
-        </w:rPr>
-      </w:pPr>
-      <w:r>
-        <w:rPr>
-          <w:b/>
-          <w:bCs/>
-        </w:rPr>
-        <w:t>Encryption: WIDGET should encrypt all data on the NAS and devices.</w:t>
-      </w:r>
-    </w:p>
-    <w:p>
-      <w:pPr>
-        <w:pStyle w:val="TextBody"/>
-        <w:numPr>
-          <w:ilvl w:val="1"/>
-          <w:numId w:val="31"/>
-        </w:numPr>
-        <w:tabs>
-          <w:tab w:val="clear" w:pos="720"/>
-          <w:tab w:val="left" w:pos="0" w:leader="none"/>
-        </w:tabs>
-        <w:spacing w:before="0" w:after="0"/>
-        <w:ind w:left="1418" w:hanging="283"/>
-        <w:rPr>
-          <w:b/>
-          <w:bCs/>
-        </w:rPr>
-      </w:pPr>
-      <w:r>
-        <w:rPr>
-          <w:b/>
-          <w:bCs/>
-        </w:rPr>
-        <w:t>Firewall: Install a firewall to block unauthorised access to the network, and configure it to allow only authorised traffic.</w:t>
-      </w:r>
-    </w:p>
-    <w:p>
-      <w:pPr>
-        <w:pStyle w:val="TextBody"/>
-        <w:numPr>
-          <w:ilvl w:val="1"/>
-          <w:numId w:val="31"/>
-        </w:numPr>
-        <w:tabs>
-          <w:tab w:val="clear" w:pos="720"/>
-          <w:tab w:val="left" w:pos="0" w:leader="none"/>
-        </w:tabs>
-        <w:spacing w:before="0" w:after="0"/>
-        <w:ind w:left="1418" w:hanging="283"/>
-        <w:rPr>
-          <w:b/>
-          <w:bCs/>
-        </w:rPr>
-      </w:pPr>
-      <w:r>
-        <w:rPr>
-          <w:b/>
-          <w:bCs/>
-        </w:rPr>
-        <w:t>Access control: Establish a strict access control policy to limit user privileges and only allow authorised users to access data.</w:t>
-      </w:r>
-    </w:p>
-    <w:p>
-      <w:pPr>
-        <w:pStyle w:val="TextBody"/>
-        <w:numPr>
-          <w:ilvl w:val="1"/>
-          <w:numId w:val="31"/>
-        </w:numPr>
-        <w:tabs>
-          <w:tab w:val="clear" w:pos="720"/>
-          <w:tab w:val="left" w:pos="0" w:leader="none"/>
-        </w:tabs>
-        <w:ind w:left="1418" w:hanging="283"/>
-        <w:rPr>
-          <w:b/>
-          <w:bCs/>
-        </w:rPr>
-      </w:pPr>
-      <w:r>
-        <w:rPr>
-          <w:b/>
-          <w:bCs/>
-        </w:rPr>
-        <w:t>Vulnerability scanning: Conduct regular vulnerability scans and patch all identified vulnerabilities to prevent cyber-attacks.</w:t>
-      </w:r>
-    </w:p>
-    <w:p>
-      <w:pPr>
-        <w:pStyle w:val="TextBody"/>
-        <w:rPr>
-          <w:b/>
-          <w:bCs/>
-        </w:rPr>
-      </w:pPr>
-      <w:r>
-        <w:rPr>
-          <w:b/>
-          <w:bCs/>
-        </w:rPr>
-        <w:tab/>
-        <w:t>Cyber-defence techniques:</w:t>
-      </w:r>
-    </w:p>
-    <w:p>
-      <w:pPr>
-        <w:pStyle w:val="TextBody"/>
-        <w:numPr>
-          <w:ilvl w:val="1"/>
-          <w:numId w:val="32"/>
-        </w:numPr>
-        <w:tabs>
-          <w:tab w:val="clear" w:pos="720"/>
-          <w:tab w:val="left" w:pos="0" w:leader="none"/>
-        </w:tabs>
-        <w:spacing w:before="0" w:after="0"/>
-        <w:ind w:left="1418" w:hanging="283"/>
-        <w:rPr>
-          <w:b/>
-          <w:bCs/>
-        </w:rPr>
-      </w:pPr>
-      <w:r>
-        <w:rPr>
-          <w:b/>
-          <w:bCs/>
-        </w:rPr>
-        <w:t>Multi-factor authentication: Set up MFA to ensure that only authorised users can access the network.</w:t>
-      </w:r>
-    </w:p>
-    <w:p>
-      <w:pPr>
-        <w:pStyle w:val="TextBody"/>
-        <w:numPr>
-          <w:ilvl w:val="1"/>
-          <w:numId w:val="32"/>
-        </w:numPr>
-        <w:tabs>
-          <w:tab w:val="clear" w:pos="720"/>
-          <w:tab w:val="left" w:pos="0" w:leader="none"/>
-        </w:tabs>
-        <w:spacing w:before="0" w:after="0"/>
-        <w:ind w:left="1418" w:hanging="283"/>
-        <w:rPr>
-          <w:b/>
-          <w:bCs/>
-        </w:rPr>
-      </w:pPr>
-      <w:r>
-        <w:rPr>
-          <w:b/>
-          <w:bCs/>
-        </w:rPr>
-        <w:t>Password policies: Implement a password policy that requires strong passwords and prohibits sharing of passwords.</w:t>
-      </w:r>
-    </w:p>
-    <w:p>
-      <w:pPr>
-        <w:pStyle w:val="TextBody"/>
-        <w:numPr>
-          <w:ilvl w:val="1"/>
-          <w:numId w:val="32"/>
-        </w:numPr>
-        <w:tabs>
-          <w:tab w:val="clear" w:pos="720"/>
-          <w:tab w:val="left" w:pos="0" w:leader="none"/>
-        </w:tabs>
-        <w:ind w:left="1418" w:hanging="283"/>
-        <w:rPr>
-          <w:b/>
-          <w:bCs/>
-        </w:rPr>
-      </w:pPr>
-      <w:r>
-        <w:rPr>
-          <w:b/>
-          <w:bCs/>
-        </w:rPr>
-        <w:t>Regular training: Provide regular training to all employees to increase their awareness of cyber threats and how to respond to them.</w:t>
-      </w:r>
-    </w:p>
-    <w:p>
-      <w:pPr>
-        <w:pStyle w:val="TextBody"/>
-        <w:rPr>
-          <w:b/>
-          <w:bCs/>
-        </w:rPr>
-      </w:pPr>
-      <w:r>
-        <w:rPr>
-          <w:b/>
-          <w:bCs/>
-        </w:rPr>
-        <w:tab/>
-        <w:t>Organisational policies and procedures:</w:t>
-      </w:r>
-    </w:p>
-    <w:p>
-      <w:pPr>
-        <w:pStyle w:val="TextBody"/>
-        <w:numPr>
-          <w:ilvl w:val="1"/>
-          <w:numId w:val="33"/>
-        </w:numPr>
-        <w:tabs>
-          <w:tab w:val="clear" w:pos="720"/>
-          <w:tab w:val="left" w:pos="0" w:leader="none"/>
-        </w:tabs>
-        <w:spacing w:before="0" w:after="0"/>
-        <w:ind w:left="1418" w:hanging="283"/>
-        <w:rPr>
-          <w:b/>
-          <w:bCs/>
-        </w:rPr>
-      </w:pPr>
-      <w:r>
-        <w:rPr>
-          <w:b/>
-          <w:bCs/>
-        </w:rPr>
-        <w:t>Acceptable Use Policy: Establish an Acceptable Use Policy that outlines the acceptable use of technology within the organisation.</w:t>
-      </w:r>
-    </w:p>
-    <w:p>
-      <w:pPr>
-        <w:pStyle w:val="TextBody"/>
-        <w:numPr>
-          <w:ilvl w:val="1"/>
-          <w:numId w:val="33"/>
-        </w:numPr>
-        <w:tabs>
-          <w:tab w:val="clear" w:pos="720"/>
-          <w:tab w:val="left" w:pos="0" w:leader="none"/>
-        </w:tabs>
-        <w:spacing w:before="0" w:after="0"/>
-        <w:ind w:left="1418" w:hanging="283"/>
-        <w:rPr>
-          <w:b/>
-          <w:bCs/>
-        </w:rPr>
-      </w:pPr>
-      <w:r>
-        <w:rPr>
-          <w:b/>
-          <w:bCs/>
-        </w:rPr>
-        <w:t>Remote Work Policy: Create a remote work policy that outlines the expectations and requirements for employees who work at home.</w:t>
-      </w:r>
-    </w:p>
-    <w:p>
-      <w:pPr>
-        <w:pStyle w:val="TextBody"/>
-        <w:numPr>
-          <w:ilvl w:val="1"/>
-          <w:numId w:val="33"/>
-        </w:numPr>
-        <w:tabs>
-          <w:tab w:val="clear" w:pos="720"/>
-          <w:tab w:val="left" w:pos="0" w:leader="none"/>
-        </w:tabs>
-        <w:spacing w:before="0" w:after="0"/>
-        <w:ind w:left="1418" w:hanging="283"/>
-        <w:rPr>
-          <w:b/>
-          <w:bCs/>
-        </w:rPr>
-      </w:pPr>
-      <w:r>
-        <w:rPr>
-          <w:b/>
-          <w:bCs/>
-        </w:rPr>
-        <w:t>Information Security Policy: Develop an Information Security Policy that outlines the approach to information security, including policies on data protection, access control, and incident response.</w:t>
-      </w:r>
-    </w:p>
-    <w:p>
-      <w:pPr>
-        <w:pStyle w:val="TextBody"/>
-        <w:numPr>
-          <w:ilvl w:val="1"/>
-          <w:numId w:val="33"/>
-        </w:numPr>
-        <w:tabs>
-          <w:tab w:val="clear" w:pos="720"/>
-          <w:tab w:val="left" w:pos="0" w:leader="none"/>
-        </w:tabs>
-        <w:ind w:left="1418" w:hanging="283"/>
-        <w:rPr>
-          <w:b/>
-          <w:bCs/>
-        </w:rPr>
-      </w:pPr>
-      <w:r>
-        <w:rPr>
-          <w:b/>
-          <w:bCs/>
-        </w:rPr>
-        <w:t xml:space="preserve">Regular audits: Conduct regular audits to ensure that policies and procedures are being followed and follow government standards as well. </w:t>
-      </w:r>
-    </w:p>
-    <w:p>
-      <w:pPr>
-        <w:pStyle w:val="TextBody"/>
-        <w:widowControl/>
-        <w:suppressAutoHyphens w:val="false"/>
-        <w:spacing w:before="120" w:after="120"/>
-        <w:ind w:left="1134" w:hanging="567"/>
-        <w:rPr>
-          <w:rFonts w:cs="Arial"/>
-        </w:rPr>
-      </w:pPr>
-      <w:r>
-        <w:rPr>
-          <w:rFonts w:cs="Arial"/>
-        </w:rPr>
-      </w:r>
-    </w:p>
-    <w:p>
-      <w:pPr>
-        <w:pStyle w:val="TextBody"/>
-        <w:widowControl/>
-        <w:suppressAutoHyphens w:val="false"/>
-        <w:spacing w:before="120" w:after="120"/>
-        <w:ind w:left="1134" w:hanging="567"/>
-        <w:rPr>
-          <w:rFonts w:cs="Arial"/>
-        </w:rPr>
-      </w:pPr>
-      <w:r>
-        <w:rPr>
-          <w:rFonts w:cs="Arial"/>
-        </w:rPr>
-      </w:r>
-    </w:p>
-    <w:p>
-      <w:pPr>
-        <w:pStyle w:val="TextBody"/>
-        <w:widowControl/>
-        <w:suppressAutoHyphens w:val="false"/>
-        <w:spacing w:before="120" w:after="120"/>
-        <w:ind w:left="1134" w:hanging="567"/>
-        <w:rPr>
-          <w:rFonts w:cs="Arial"/>
-        </w:rPr>
-      </w:pPr>
-      <w:r>
-        <w:rPr>
-          <w:rFonts w:cs="Arial"/>
-        </w:rPr>
-      </w:r>
-    </w:p>
-    <w:p>
-      <w:pPr>
-        <w:pStyle w:val="ListParagraph"/>
-        <w:widowControl/>
-        <w:suppressAutoHyphens w:val="false"/>
-        <w:spacing w:before="120" w:after="120"/>
-        <w:ind w:left="1134" w:hanging="567"/>
-        <w:contextualSpacing w:val="false"/>
-        <w:rPr>
-          <w:b/>
-          <w:bCs/>
-        </w:rPr>
-      </w:pPr>
-      <w:r>
-        <w:rPr>
-          <w:b/>
-          <w:bCs/>
-        </w:rPr>
-        <w:t>Scenario 2:</w:t>
-      </w:r>
-    </w:p>
-    <w:p>
-      <w:pPr>
-        <w:pStyle w:val="ListParagraph"/>
-        <w:widowControl/>
-        <w:suppressAutoHyphens w:val="false"/>
-        <w:spacing w:before="120" w:after="120"/>
-        <w:ind w:left="1134" w:hanging="567"/>
-        <w:contextualSpacing w:val="false"/>
-        <w:rPr>
-          <w:b/>
-          <w:bCs/>
-        </w:rPr>
-      </w:pPr>
-      <w:r>
-        <w:rPr>
-          <w:b/>
-          <w:bCs/>
-        </w:rPr>
-        <w:t>Cyber-defence methods:</w:t>
-      </w:r>
-    </w:p>
-    <w:p>
-      <w:pPr>
-        <w:pStyle w:val="TextBody"/>
-        <w:numPr>
-          <w:ilvl w:val="0"/>
-          <w:numId w:val="28"/>
-        </w:numPr>
-        <w:rPr>
-          <w:b/>
-          <w:bCs/>
-        </w:rPr>
-      </w:pPr>
-      <w:r>
-        <w:rPr>
-          <w:b/>
-          <w:bCs/>
-        </w:rPr>
-        <w:t>Firewall: The kindergarten should implement a firewall to control traffic entering and leaving the network, and to block traffic from known malicious IP addresses.</w:t>
-      </w:r>
-    </w:p>
-    <w:p>
-      <w:pPr>
-        <w:pStyle w:val="TextBody"/>
-        <w:numPr>
-          <w:ilvl w:val="0"/>
-          <w:numId w:val="28"/>
-        </w:numPr>
-        <w:rPr>
-          <w:b/>
-          <w:bCs/>
-        </w:rPr>
-      </w:pPr>
-      <w:r>
-        <w:rPr>
-          <w:b/>
-          <w:bCs/>
-        </w:rPr>
-        <w:t>Antivirus: The kindergarten should use reputable antivirus software on all networked devices to protect against known threats.</w:t>
-      </w:r>
-    </w:p>
-    <w:p>
-      <w:pPr>
-        <w:pStyle w:val="TextBody"/>
-        <w:numPr>
-          <w:ilvl w:val="0"/>
-          <w:numId w:val="28"/>
-        </w:numPr>
-        <w:rPr>
-          <w:b/>
-          <w:bCs/>
-        </w:rPr>
-      </w:pPr>
-      <w:r>
-        <w:rPr>
-          <w:b/>
-          <w:bCs/>
-        </w:rPr>
-        <w:t>Access control: The kindergarten should implement control policies and use multi-factor authentication to ensure that staff can access sensitive data.</w:t>
-      </w:r>
-    </w:p>
-    <w:p>
-      <w:pPr>
-        <w:pStyle w:val="TextBody"/>
-        <w:numPr>
-          <w:ilvl w:val="0"/>
-          <w:numId w:val="28"/>
-        </w:numPr>
-        <w:rPr>
-          <w:b/>
-          <w:bCs/>
-        </w:rPr>
-      </w:pPr>
-      <w:r>
-        <w:rPr>
-          <w:b/>
-          <w:bCs/>
-        </w:rPr>
-        <w:t>Data encryption: Sensitive data should be encrypted both in transit and when in storage to prevent unauthorised access.</w:t>
-      </w:r>
-    </w:p>
-    <w:p>
-      <w:pPr>
-        <w:pStyle w:val="ListParagraph"/>
-        <w:widowControl/>
-        <w:suppressAutoHyphens w:val="false"/>
-        <w:spacing w:before="120" w:after="120"/>
-        <w:ind w:left="720" w:hanging="0"/>
-        <w:contextualSpacing w:val="false"/>
-        <w:rPr>
-          <w:b/>
-          <w:bCs/>
-        </w:rPr>
-      </w:pPr>
-      <w:r>
-        <w:rPr>
-          <w:b/>
-          <w:bCs/>
-        </w:rPr>
-        <w:tab/>
-      </w:r>
-    </w:p>
-    <w:p>
-      <w:pPr>
-        <w:pStyle w:val="ListParagraph"/>
-        <w:widowControl/>
-        <w:suppressAutoHyphens w:val="false"/>
-        <w:spacing w:before="120" w:after="120"/>
-        <w:ind w:left="720" w:hanging="0"/>
-        <w:contextualSpacing w:val="false"/>
-        <w:rPr>
-          <w:b/>
-          <w:bCs/>
-        </w:rPr>
-      </w:pPr>
-      <w:r>
-        <w:rPr>
-          <w:b/>
-          <w:bCs/>
-        </w:rPr>
-        <w:tab/>
-        <w:t>Cyber-defence techniques</w:t>
-      </w:r>
-    </w:p>
-    <w:p>
-      <w:pPr>
-        <w:pStyle w:val="TextBody"/>
-        <w:widowControl/>
-        <w:numPr>
-          <w:ilvl w:val="0"/>
-          <w:numId w:val="29"/>
-        </w:numPr>
-        <w:suppressAutoHyphens w:val="false"/>
-        <w:spacing w:before="120" w:after="120"/>
-        <w:rPr>
-          <w:b/>
-          <w:bCs/>
-        </w:rPr>
-      </w:pPr>
-      <w:r>
-        <w:rPr>
-          <w:b/>
-          <w:bCs/>
-        </w:rPr>
-        <w:t>Employee training: Employees should receive regular training on cyber security practices such as how to recognise a phishing email.</w:t>
-      </w:r>
-    </w:p>
-    <w:p>
-      <w:pPr>
-        <w:pStyle w:val="TextBody"/>
-        <w:numPr>
-          <w:ilvl w:val="0"/>
-          <w:numId w:val="29"/>
-        </w:numPr>
-        <w:rPr>
-          <w:b/>
-          <w:bCs/>
-        </w:rPr>
-      </w:pPr>
-      <w:r>
-        <w:rPr>
-          <w:b/>
-          <w:bCs/>
-        </w:rPr>
-        <w:t>Incident response plan: The kindergarten should have an incident response plan in place that outlines the steps to be taken in the event of a cyber-attack and how to ensure they can still operate. e.g. paper backups or offline backups of data.</w:t>
-      </w:r>
-    </w:p>
-    <w:p>
-      <w:pPr>
-        <w:pStyle w:val="TextBody"/>
-        <w:rPr>
-          <w:b/>
-          <w:bCs/>
-        </w:rPr>
-      </w:pPr>
-      <w:r>
-        <w:rPr>
-          <w:b/>
-          <w:bCs/>
-        </w:rPr>
-      </w:r>
-    </w:p>
-    <w:p>
-      <w:pPr>
-        <w:pStyle w:val="TextBody"/>
-        <w:rPr>
-          <w:b/>
-          <w:bCs/>
-        </w:rPr>
-      </w:pPr>
-      <w:r>
-        <w:rPr>
-          <w:b/>
-          <w:bCs/>
-        </w:rPr>
-        <w:tab/>
-        <w:t>Organisation policies and procedures:</w:t>
-      </w:r>
-    </w:p>
-    <w:p>
-      <w:pPr>
-        <w:pStyle w:val="TextBody"/>
-        <w:numPr>
-          <w:ilvl w:val="0"/>
-          <w:numId w:val="30"/>
-        </w:numPr>
-        <w:rPr>
-          <w:b/>
-          <w:bCs/>
-        </w:rPr>
-      </w:pPr>
-      <w:r>
-        <w:rPr>
-          <w:b/>
-          <w:bCs/>
-        </w:rPr>
-        <w:t>Acceptable use policy: The kindergarten should create an acceptable use policy that outlines how employees can use the organisation's IT resources. Another policy should be created for the use of the network when working from home.</w:t>
-      </w:r>
-    </w:p>
-    <w:p>
-      <w:pPr>
-        <w:pStyle w:val="TextBody"/>
-        <w:numPr>
-          <w:ilvl w:val="0"/>
-          <w:numId w:val="30"/>
-        </w:numPr>
-        <w:rPr>
-          <w:b/>
-          <w:bCs/>
-        </w:rPr>
-      </w:pPr>
-      <w:r>
-        <w:rPr>
-          <w:b/>
-          <w:bCs/>
-        </w:rPr>
-        <w:t>Data retention policy: The kindergarten should have a data retention policy that states how long data should be kept and when it should be securely disposed of.</w:t>
-      </w:r>
-    </w:p>
-    <w:p>
-      <w:pPr>
-        <w:pStyle w:val="TextBody"/>
-        <w:numPr>
-          <w:ilvl w:val="0"/>
-          <w:numId w:val="30"/>
-        </w:numPr>
-        <w:rPr>
-          <w:b/>
-          <w:bCs/>
-        </w:rPr>
-      </w:pPr>
-      <w:r>
-        <w:rPr>
-          <w:b/>
-          <w:bCs/>
-        </w:rPr>
-        <w:t>Incident reporting policy: Employees should know how to report security incidents and who to report them to.</w:t>
-      </w:r>
-    </w:p>
-    <w:p>
-      <w:pPr>
-        <w:pStyle w:val="TextBody"/>
-        <w:rPr>
-          <w:b/>
-          <w:bCs/>
-        </w:rPr>
-      </w:pPr>
-      <w:r>
-        <w:rPr>
-          <w:b/>
-          <w:bCs/>
-        </w:rPr>
-        <w:tab/>
-      </w:r>
-    </w:p>
-    <w:p>
-      <w:pPr>
-        <w:pStyle w:val="ListParagraph"/>
-        <w:widowControl/>
-        <w:numPr>
-          <w:ilvl w:val="1"/>
-          <w:numId w:val="10"/>
-        </w:numPr>
-        <w:suppressAutoHyphens w:val="false"/>
-        <w:spacing w:before="120" w:after="120"/>
-        <w:ind w:left="567" w:hanging="567"/>
-        <w:contextualSpacing w:val="false"/>
-        <w:rPr>
-          <w:rFonts w:cs="Arial"/>
-        </w:rPr>
-      </w:pPr>
-      <w:r>
-        <w:rPr>
-          <w:rFonts w:cs="Arial"/>
-        </w:rPr>
         <w:t>Recommend four (4) essential cyber-security awareness practices for the scenarios presented</w:t>
       </w:r>
     </w:p>
@@ -9233,6 +9233,96 @@
           <w:bCs/>
         </w:rPr>
         <w:t>Mobile Device Management (MDM): MDM software can help to manage and secure mobile devices. The MDM can be used to update all devices and patch applications from one spot instead of doing it on all devices individually.</w:t>
+      </w:r>
+    </w:p>
+    <w:p>
+      <w:pPr>
+        <w:pStyle w:val="Normal"/>
+        <w:textAlignment w:val="baseline"/>
+        <w:rPr/>
+      </w:pPr>
+      <w:r>
+        <w:rPr/>
+      </w:r>
+    </w:p>
+    <w:p>
+      <w:pPr>
+        <w:pStyle w:val="Normal"/>
+        <w:textAlignment w:val="baseline"/>
+        <w:rPr/>
+      </w:pPr>
+      <w:r>
+        <w:rPr/>
+      </w:r>
+    </w:p>
+    <w:p>
+      <w:pPr>
+        <w:pStyle w:val="Normal"/>
+        <w:textAlignment w:val="baseline"/>
+        <w:rPr/>
+      </w:pPr>
+      <w:r>
+        <w:rPr/>
+      </w:r>
+    </w:p>
+    <w:p>
+      <w:pPr>
+        <w:pStyle w:val="Normal"/>
+        <w:textAlignment w:val="baseline"/>
+        <w:rPr/>
+      </w:pPr>
+      <w:r>
+        <w:rPr/>
+      </w:r>
+    </w:p>
+    <w:p>
+      <w:pPr>
+        <w:pStyle w:val="Normal"/>
+        <w:textAlignment w:val="baseline"/>
+        <w:rPr/>
+      </w:pPr>
+      <w:r>
+        <w:rPr/>
+      </w:r>
+    </w:p>
+    <w:p>
+      <w:pPr>
+        <w:pStyle w:val="Normal"/>
+        <w:textAlignment w:val="baseline"/>
+        <w:rPr/>
+      </w:pPr>
+      <w:r>
+        <w:rPr/>
+      </w:r>
+    </w:p>
+    <w:p>
+      <w:pPr>
+        <w:pStyle w:val="Normal"/>
+        <w:textAlignment w:val="baseline"/>
+        <w:rPr/>
+      </w:pPr>
+      <w:r>
+        <w:rPr/>
+      </w:r>
+    </w:p>
+    <w:p>
+      <w:pPr>
+        <w:pStyle w:val="Normal"/>
+        <w:textAlignment w:val="baseline"/>
+        <w:rPr/>
+      </w:pPr>
+      <w:r>
+        <w:rPr/>
+      </w:r>
+    </w:p>
+    <w:p>
+      <w:pPr>
+        <w:pStyle w:val="Normal"/>
+        <w:textAlignment w:val="baseline"/>
+        <w:rPr/>
+      </w:pPr>
+      <w:r>
+        <w:rPr/>
       </w:r>
     </w:p>
     <w:p>
@@ -9338,6 +9428,26 @@
       <w:pPr>
         <w:pStyle w:val="ListParagraph"/>
         <w:widowControl/>
+        <w:numPr>
+          <w:ilvl w:val="0"/>
+          <w:numId w:val="0"/>
+        </w:numPr>
+        <w:suppressAutoHyphens w:val="false"/>
+        <w:spacing w:before="120" w:after="120"/>
+        <w:ind w:left="1134" w:hanging="0"/>
+        <w:contextualSpacing w:val="false"/>
+        <w:rPr>
+          <w:rFonts w:cs="Arial"/>
+        </w:rPr>
+      </w:pPr>
+      <w:r>
+        <w:rPr/>
+      </w:r>
+    </w:p>
+    <w:p>
+      <w:pPr>
+        <w:pStyle w:val="ListParagraph"/>
+        <w:widowControl/>
         <w:suppressAutoHyphens w:val="false"/>
         <w:spacing w:before="120" w:after="120"/>
         <w:ind w:left="567" w:hanging="0"/>
@@ -9592,10 +9702,24 @@
         </w:rPr>
       </w:pPr>
       <w:r>
-        <w:rPr>
-          <w:b/>
-          <w:bCs/>
-        </w:rPr>
+        <w:rPr/>
+      </w:r>
+    </w:p>
+    <w:p>
+      <w:pPr>
+        <w:pStyle w:val="ListParagraph"/>
+        <w:widowControl/>
+        <w:suppressAutoHyphens w:val="false"/>
+        <w:spacing w:before="120" w:after="120"/>
+        <w:ind w:left="1134" w:hanging="567"/>
+        <w:contextualSpacing w:val="false"/>
+        <w:rPr>
+          <w:b/>
+          <w:bCs/>
+        </w:rPr>
+      </w:pPr>
+      <w:r>
+        <w:rPr/>
       </w:r>
     </w:p>
     <w:p>
@@ -9872,169 +9996,6 @@
         <w:rPr>
           <w:b/>
           <w:bCs/>
-        </w:rPr>
-      </w:pPr>
-      <w:r>
-        <w:rPr>
-          <w:b/>
-          <w:bCs/>
-        </w:rPr>
-      </w:r>
-    </w:p>
-    <w:p>
-      <w:pPr>
-        <w:pStyle w:val="ListParagraph"/>
-        <w:widowControl/>
-        <w:suppressAutoHyphens w:val="false"/>
-        <w:spacing w:before="120" w:after="120"/>
-        <w:ind w:left="1134" w:hanging="567"/>
-        <w:contextualSpacing w:val="false"/>
-        <w:rPr>
-          <w:rFonts w:cs="Arial"/>
-        </w:rPr>
-      </w:pPr>
-      <w:r>
-        <w:rPr>
-          <w:rFonts w:cs="Arial"/>
-        </w:rPr>
-      </w:r>
-    </w:p>
-    <w:p>
-      <w:pPr>
-        <w:pStyle w:val="ListParagraph"/>
-        <w:widowControl/>
-        <w:suppressAutoHyphens w:val="false"/>
-        <w:spacing w:before="120" w:after="120"/>
-        <w:ind w:left="1134" w:hanging="567"/>
-        <w:contextualSpacing w:val="false"/>
-        <w:rPr>
-          <w:rFonts w:cs="Arial"/>
-        </w:rPr>
-      </w:pPr>
-      <w:r>
-        <w:rPr>
-          <w:rFonts w:cs="Arial"/>
-        </w:rPr>
-      </w:r>
-    </w:p>
-    <w:p>
-      <w:pPr>
-        <w:pStyle w:val="ListParagraph"/>
-        <w:widowControl/>
-        <w:suppressAutoHyphens w:val="false"/>
-        <w:spacing w:before="120" w:after="120"/>
-        <w:ind w:left="1134" w:hanging="567"/>
-        <w:contextualSpacing w:val="false"/>
-        <w:rPr>
-          <w:rFonts w:cs="Arial"/>
-        </w:rPr>
-      </w:pPr>
-      <w:r>
-        <w:rPr>
-          <w:rFonts w:cs="Arial"/>
-        </w:rPr>
-      </w:r>
-    </w:p>
-    <w:p>
-      <w:pPr>
-        <w:pStyle w:val="ListParagraph"/>
-        <w:widowControl/>
-        <w:suppressAutoHyphens w:val="false"/>
-        <w:spacing w:before="120" w:after="120"/>
-        <w:ind w:left="1134" w:hanging="567"/>
-        <w:contextualSpacing w:val="false"/>
-        <w:rPr>
-          <w:rFonts w:cs="Arial"/>
-        </w:rPr>
-      </w:pPr>
-      <w:r>
-        <w:rPr>
-          <w:rFonts w:cs="Arial"/>
-        </w:rPr>
-      </w:r>
-    </w:p>
-    <w:p>
-      <w:pPr>
-        <w:pStyle w:val="ListParagraph"/>
-        <w:widowControl/>
-        <w:suppressAutoHyphens w:val="false"/>
-        <w:spacing w:before="120" w:after="120"/>
-        <w:ind w:left="1134" w:hanging="567"/>
-        <w:contextualSpacing w:val="false"/>
-        <w:rPr>
-          <w:rFonts w:cs="Arial"/>
-        </w:rPr>
-      </w:pPr>
-      <w:r>
-        <w:rPr>
-          <w:rFonts w:cs="Arial"/>
-        </w:rPr>
-      </w:r>
-    </w:p>
-    <w:p>
-      <w:pPr>
-        <w:pStyle w:val="ListParagraph"/>
-        <w:widowControl/>
-        <w:suppressAutoHyphens w:val="false"/>
-        <w:spacing w:before="120" w:after="120"/>
-        <w:ind w:left="1134" w:hanging="567"/>
-        <w:contextualSpacing w:val="false"/>
-        <w:rPr>
-          <w:rFonts w:cs="Arial"/>
-        </w:rPr>
-      </w:pPr>
-      <w:r>
-        <w:rPr>
-          <w:rFonts w:cs="Arial"/>
-        </w:rPr>
-      </w:r>
-    </w:p>
-    <w:p>
-      <w:pPr>
-        <w:pStyle w:val="ListParagraph"/>
-        <w:widowControl/>
-        <w:suppressAutoHyphens w:val="false"/>
-        <w:spacing w:before="120" w:after="120"/>
-        <w:ind w:left="1134" w:hanging="567"/>
-        <w:contextualSpacing w:val="false"/>
-        <w:rPr>
-          <w:rFonts w:cs="Arial"/>
-        </w:rPr>
-      </w:pPr>
-      <w:r>
-        <w:rPr>
-          <w:rFonts w:cs="Arial"/>
-        </w:rPr>
-      </w:r>
-    </w:p>
-    <w:p>
-      <w:pPr>
-        <w:pStyle w:val="ListParagraph"/>
-        <w:widowControl/>
-        <w:suppressAutoHyphens w:val="false"/>
-        <w:spacing w:before="120" w:after="120"/>
-        <w:ind w:left="1134" w:hanging="567"/>
-        <w:contextualSpacing w:val="false"/>
-        <w:rPr>
-          <w:rFonts w:cs="Arial"/>
-        </w:rPr>
-      </w:pPr>
-      <w:r>
-        <w:rPr>
-          <w:rFonts w:cs="Arial"/>
-        </w:rPr>
-      </w:r>
-    </w:p>
-    <w:p>
-      <w:pPr>
-        <w:pStyle w:val="ListParagraph"/>
-        <w:widowControl/>
-        <w:suppressAutoHyphens w:val="false"/>
-        <w:spacing w:before="120" w:after="120"/>
-        <w:ind w:left="1134" w:hanging="567"/>
-        <w:contextualSpacing w:val="false"/>
-        <w:rPr>
-          <w:rFonts w:cs="Arial"/>
         </w:rPr>
       </w:pPr>
       <w:r>
@@ -10601,61 +10562,7 @@
         <w:widowControl/>
         <w:suppressAutoHyphens w:val="false"/>
         <w:spacing w:before="120" w:after="120"/>
-        <w:ind w:left="1134" w:hanging="567"/>
-        <w:contextualSpacing w:val="false"/>
-        <w:rPr>
-          <w:rFonts w:cs="Arial"/>
-        </w:rPr>
-      </w:pPr>
-      <w:r>
-        <w:rPr>
-          <w:rFonts w:cs="Arial"/>
-        </w:rPr>
-      </w:r>
-    </w:p>
-    <w:p>
-      <w:pPr>
-        <w:pStyle w:val="ListParagraph"/>
-        <w:widowControl/>
-        <w:suppressAutoHyphens w:val="false"/>
-        <w:spacing w:before="120" w:after="120"/>
-        <w:ind w:left="1134" w:hanging="567"/>
-        <w:contextualSpacing w:val="false"/>
-        <w:rPr>
-          <w:rFonts w:cs="Arial"/>
-        </w:rPr>
-      </w:pPr>
-      <w:r>
-        <w:rPr>
-          <w:rFonts w:cs="Arial"/>
-        </w:rPr>
-      </w:r>
-    </w:p>
-    <w:p>
-      <w:pPr>
-        <w:pStyle w:val="ListParagraph"/>
-        <w:widowControl/>
-        <w:suppressAutoHyphens w:val="false"/>
-        <w:spacing w:before="120" w:after="120"/>
-        <w:ind w:left="1134" w:hanging="567"/>
-        <w:contextualSpacing w:val="false"/>
-        <w:rPr>
-          <w:rFonts w:cs="Arial"/>
-        </w:rPr>
-      </w:pPr>
-      <w:r>
-        <w:rPr>
-          <w:rFonts w:cs="Arial"/>
-        </w:rPr>
-      </w:r>
-    </w:p>
-    <w:p>
-      <w:pPr>
-        <w:pStyle w:val="ListParagraph"/>
-        <w:widowControl/>
-        <w:suppressAutoHyphens w:val="false"/>
-        <w:spacing w:before="120" w:after="120"/>
-        <w:ind w:left="1134" w:hanging="567"/>
+        <w:ind w:left="567" w:hanging="0"/>
         <w:contextualSpacing w:val="false"/>
         <w:rPr>
           <w:rFonts w:cs="Arial"/>
@@ -10935,23 +10842,6 @@
           <w:b/>
           <w:bCs/>
         </w:rPr>
-      </w:r>
-    </w:p>
-    <w:p>
-      <w:pPr>
-        <w:pStyle w:val="Normal"/>
-        <w:ind w:left="1134" w:hanging="567"/>
-        <w:textAlignment w:val="baseline"/>
-        <w:rPr>
-          <w:b/>
-          <w:bCs/>
-        </w:rPr>
-      </w:pPr>
-      <w:r>
-        <w:rPr>
-          <w:b/>
-          <w:bCs/>
-        </w:rPr>
         <w:t>Scenario 1:</w:t>
       </w:r>
     </w:p>
@@ -11030,21 +10920,6 @@
           <w:b/>
           <w:bCs/>
         </w:rPr>
-      </w:r>
-    </w:p>
-    <w:p>
-      <w:pPr>
-        <w:pStyle w:val="TextBody"/>
-        <w:rPr>
-          <w:b/>
-          <w:bCs/>
-        </w:rPr>
-      </w:pPr>
-      <w:r>
-        <w:rPr>
-          <w:b/>
-          <w:bCs/>
-        </w:rPr>
         <w:tab/>
         <w:t>Scenario 2:</w:t>
       </w:r>
@@ -11109,57 +10984,6 @@
           <w:bCs/>
         </w:rPr>
         <w:t>Deploy measures into the system that will help prevent some of the techniques in the framework.</w:t>
-      </w:r>
-    </w:p>
-    <w:p>
-      <w:pPr>
-        <w:pStyle w:val="Normal"/>
-        <w:ind w:left="1134" w:hanging="567"/>
-        <w:textAlignment w:val="baseline"/>
-        <w:rPr>
-          <w:rFonts w:cs="Arial"/>
-          <w:szCs w:val="22"/>
-        </w:rPr>
-      </w:pPr>
-      <w:r>
-        <w:rPr>
-          <w:rFonts w:cs="Arial"/>
-          <w:szCs w:val="22"/>
-        </w:rPr>
-      </w:r>
-    </w:p>
-    <w:p>
-      <w:pPr>
-        <w:pStyle w:val="Normal"/>
-        <w:ind w:left="1134" w:hanging="567"/>
-        <w:textAlignment w:val="baseline"/>
-        <w:rPr>
-          <w:rFonts w:cs="Arial"/>
-          <w:szCs w:val="22"/>
-        </w:rPr>
-      </w:pPr>
-      <w:r>
-        <w:rPr>
-          <w:rFonts w:cs="Arial"/>
-          <w:szCs w:val="22"/>
-        </w:rPr>
-      </w:r>
-    </w:p>
-    <w:p>
-      <w:pPr>
-        <w:pStyle w:val="Normal"/>
-        <w:ind w:left="1134" w:hanging="567"/>
-        <w:textAlignment w:val="baseline"/>
-        <w:rPr>
-          <w:rFonts w:cs="Arial"/>
-          <w:szCs w:val="22"/>
-        </w:rPr>
-      </w:pPr>
-      <w:r>
-        <w:rPr>
-          <w:rFonts w:cs="Arial"/>
-          <w:szCs w:val="22"/>
-        </w:rPr>
       </w:r>
     </w:p>
     <w:p>
@@ -11792,7 +11616,7 @@
             <wp:positionV relativeFrom="paragraph">
               <wp:posOffset>60960</wp:posOffset>
             </wp:positionV>
-            <wp:extent cx="2448560" cy="1739265"/>
+            <wp:extent cx="2002155" cy="1422400"/>
             <wp:effectExtent l="0" t="0" r="0" b="0"/>
             <wp:wrapTopAndBottom/>
             <wp:docPr id="5" name="Image3" descr=""/>
@@ -11817,7 +11641,7 @@
                   <pic:spPr bwMode="auto">
                     <a:xfrm>
                       <a:off x="0" y="0"/>
-                      <a:ext cx="2448560" cy="1739265"/>
+                      <a:ext cx="2002155" cy="1422400"/>
                     </a:xfrm>
                     <a:prstGeom prst="rect">
                       <a:avLst/>
@@ -12827,66 +12651,6 @@
           <w:bCs/>
         </w:rPr>
         <w:tab/>
-      </w:r>
-    </w:p>
-    <w:p>
-      <w:pPr>
-        <w:pStyle w:val="Indent1"/>
-        <w:rPr>
-          <w:b/>
-          <w:bCs/>
-        </w:rPr>
-      </w:pPr>
-      <w:r>
-        <w:rPr>
-          <w:b/>
-          <w:bCs/>
-        </w:rPr>
-      </w:r>
-    </w:p>
-    <w:p>
-      <w:pPr>
-        <w:pStyle w:val="Indent1"/>
-        <w:rPr>
-          <w:b/>
-          <w:bCs/>
-        </w:rPr>
-      </w:pPr>
-      <w:r>
-        <w:rPr>
-          <w:b/>
-          <w:bCs/>
-        </w:rPr>
-      </w:r>
-    </w:p>
-    <w:p>
-      <w:pPr>
-        <w:pStyle w:val="Indent1"/>
-        <w:rPr>
-          <w:b/>
-          <w:bCs/>
-        </w:rPr>
-      </w:pPr>
-      <w:r>
-        <w:rPr>
-          <w:b/>
-          <w:bCs/>
-        </w:rPr>
-      </w:r>
-    </w:p>
-    <w:p>
-      <w:pPr>
-        <w:pStyle w:val="Indent1"/>
-        <w:rPr>
-          <w:b/>
-          <w:bCs/>
-        </w:rPr>
-      </w:pPr>
-      <w:r>
-        <w:rPr>
-          <w:b/>
-          <w:bCs/>
-        </w:rPr>
       </w:r>
     </w:p>
     <w:p>
@@ -15737,7 +15501,7 @@
         <w:szCs w:val="18"/>
         <w:rFonts w:cs="Arial"/>
       </w:rPr>
-      <w:t>14</w:t>
+      <w:t>2</w:t>
     </w:r>
     <w:r>
       <w:rPr>
@@ -15911,7 +15675,7 @@
         <w:color w:val="1F497D"/>
         <w:lang w:eastAsia="en-AU" w:bidi="ar-SA"/>
       </w:rPr>
-      <w:t>VU23217_AT2_PE_TQM_v1.edited.docx</w:t>
+      <w:t>VU23217_AT2_PE_TQM_Final.docx</w:t>
     </w:r>
     <w:r>
       <w:rPr>
@@ -16118,7 +15882,7 @@
               <w:color w:val="1F497D"/>
               <w:lang w:eastAsia="en-AU" w:bidi="ar-SA"/>
             </w:rPr>
-            <w:t>VU23217_AT2_PE_TQM_v1.edited.docx</w:t>
+            <w:t>VU23217_AT2_PE_TQM_Final.docx</w:t>
           </w:r>
           <w:r>
             <w:rPr>

</xml_diff>